<commit_message>
ajout de l'URL de l'API
</commit_message>
<xml_diff>
--- a/P4/Anticiper le retard des vols.docx
+++ b/P4/Anticiper le retard des vols.docx
@@ -32,6 +32,7 @@
           <w:docPartUnique/>
         </w:docPartObj>
       </w:sdtPr>
+      <w:sdtEndPr/>
       <w:sdtContent>
         <w:p>
           <w:pPr>
@@ -3233,7 +3234,6 @@
       <w:pPr>
         <w:jc w:val="center"/>
       </w:pPr>
-      <w:bookmarkStart w:id="10" w:name="_GoBack"/>
       <w:r>
         <w:pict>
           <v:shape id="_x0000_i1029" type="#_x0000_t75" style="width:301.6pt;height:283.45pt">
@@ -3241,7 +3241,6 @@
           </v:shape>
         </w:pict>
       </w:r>
-      <w:bookmarkEnd w:id="10"/>
     </w:p>
     <w:p>
       <w:r>
@@ -3358,21 +3357,21 @@
       <w:pPr>
         <w:pStyle w:val="Titre2"/>
       </w:pPr>
-      <w:bookmarkStart w:id="11" w:name="_Toc500069462"/>
+      <w:bookmarkStart w:id="10" w:name="_Toc500069462"/>
       <w:r>
         <w:t>Impacte de l'heure</w:t>
       </w:r>
+      <w:bookmarkEnd w:id="10"/>
+    </w:p>
+    <w:p>
+      <w:pPr>
+        <w:pStyle w:val="Titre3"/>
+      </w:pPr>
+      <w:bookmarkStart w:id="11" w:name="_Toc500069463"/>
+      <w:r>
+        <w:t>Modèle 1</w:t>
+      </w:r>
       <w:bookmarkEnd w:id="11"/>
-    </w:p>
-    <w:p>
-      <w:pPr>
-        <w:pStyle w:val="Titre3"/>
-      </w:pPr>
-      <w:bookmarkStart w:id="12" w:name="_Toc500069463"/>
-      <w:r>
-        <w:t>Modèle 1</w:t>
-      </w:r>
-      <w:bookmarkEnd w:id="12"/>
     </w:p>
     <w:p>
       <w:pPr>
@@ -3492,11 +3491,11 @@
       <w:pPr>
         <w:pStyle w:val="Titre3"/>
       </w:pPr>
-      <w:bookmarkStart w:id="13" w:name="_Toc500069464"/>
+      <w:bookmarkStart w:id="12" w:name="_Toc500069464"/>
       <w:r>
         <w:t>Modèle 2</w:t>
       </w:r>
-      <w:bookmarkEnd w:id="13"/>
+      <w:bookmarkEnd w:id="12"/>
     </w:p>
     <w:p>
       <w:r>
@@ -3541,11 +3540,11 @@
       <w:pPr>
         <w:pStyle w:val="Titre2"/>
       </w:pPr>
-      <w:bookmarkStart w:id="14" w:name="_Toc500069465"/>
+      <w:bookmarkStart w:id="13" w:name="_Toc500069465"/>
       <w:r>
         <w:t>Impacte du jour de la semaine</w:t>
       </w:r>
-      <w:bookmarkEnd w:id="14"/>
+      <w:bookmarkEnd w:id="13"/>
     </w:p>
     <w:p>
       <w:pPr>
@@ -3610,11 +3609,11 @@
       <w:pPr>
         <w:pStyle w:val="Titre2"/>
       </w:pPr>
-      <w:bookmarkStart w:id="15" w:name="_Toc500069466"/>
+      <w:bookmarkStart w:id="14" w:name="_Toc500069466"/>
       <w:r>
         <w:t>Impacte de la date</w:t>
       </w:r>
-      <w:bookmarkEnd w:id="15"/>
+      <w:bookmarkEnd w:id="14"/>
     </w:p>
     <w:p>
       <w:r>
@@ -3626,11 +3625,11 @@
       <w:pPr>
         <w:pStyle w:val="Titre3"/>
       </w:pPr>
-      <w:bookmarkStart w:id="16" w:name="_Toc500069467"/>
+      <w:bookmarkStart w:id="15" w:name="_Toc500069467"/>
       <w:r>
         <w:t>Cas Jour/mois</w:t>
       </w:r>
-      <w:bookmarkEnd w:id="16"/>
+      <w:bookmarkEnd w:id="15"/>
     </w:p>
     <w:p>
       <w:r>
@@ -3773,11 +3772,11 @@
       <w:pPr>
         <w:pStyle w:val="Titre3"/>
       </w:pPr>
-      <w:bookmarkStart w:id="17" w:name="_Toc500069468"/>
+      <w:bookmarkStart w:id="16" w:name="_Toc500069468"/>
       <w:r>
         <w:t>Cas Semaines</w:t>
       </w:r>
-      <w:bookmarkEnd w:id="17"/>
+      <w:bookmarkEnd w:id="16"/>
     </w:p>
     <w:p>
       <w:r>
@@ -4002,11 +4001,11 @@
         <w:pStyle w:val="Titre1"/>
         <w:jc w:val="both"/>
       </w:pPr>
-      <w:bookmarkStart w:id="18" w:name="_Toc500069469"/>
+      <w:bookmarkStart w:id="17" w:name="_Toc500069469"/>
       <w:r>
         <w:t>Modélisation</w:t>
       </w:r>
-      <w:bookmarkEnd w:id="18"/>
+      <w:bookmarkEnd w:id="17"/>
     </w:p>
     <w:p>
       <w:pPr>
@@ -4069,11 +4068,11 @@
         <w:pStyle w:val="Titre2"/>
         <w:jc w:val="both"/>
       </w:pPr>
-      <w:bookmarkStart w:id="19" w:name="_Toc500069470"/>
+      <w:bookmarkStart w:id="18" w:name="_Toc500069470"/>
       <w:r>
         <w:t>Modèle 1:</w:t>
       </w:r>
-      <w:bookmarkEnd w:id="19"/>
+      <w:bookmarkEnd w:id="18"/>
     </w:p>
     <w:p>
       <w:pPr>
@@ -4116,14 +4115,14 @@
         <w:pStyle w:val="Titre3"/>
         <w:jc w:val="both"/>
       </w:pPr>
-      <w:bookmarkStart w:id="20" w:name="_Toc500069471"/>
+      <w:bookmarkStart w:id="19" w:name="_Toc500069471"/>
       <w:r>
         <w:t>Sélection</w:t>
       </w:r>
       <w:r>
         <w:t xml:space="preserve"> du dataset (week format / jour&amp;mois)</w:t>
       </w:r>
-      <w:bookmarkEnd w:id="20"/>
+      <w:bookmarkEnd w:id="19"/>
     </w:p>
     <w:p>
       <w:pPr>
@@ -4345,11 +4344,11 @@
       <w:pPr>
         <w:pStyle w:val="Titre2"/>
       </w:pPr>
-      <w:bookmarkStart w:id="21" w:name="_Toc500069472"/>
+      <w:bookmarkStart w:id="20" w:name="_Toc500069472"/>
       <w:r>
         <w:t>Modèle 2:</w:t>
       </w:r>
-      <w:bookmarkEnd w:id="21"/>
+      <w:bookmarkEnd w:id="20"/>
     </w:p>
     <w:p>
       <w:pPr>
@@ -4414,11 +4413,11 @@
       <w:pPr>
         <w:pStyle w:val="Titre2"/>
       </w:pPr>
-      <w:bookmarkStart w:id="22" w:name="_Toc500069473"/>
+      <w:bookmarkStart w:id="21" w:name="_Toc500069473"/>
       <w:r>
         <w:t>Split du dataset</w:t>
       </w:r>
-      <w:bookmarkEnd w:id="22"/>
+      <w:bookmarkEnd w:id="21"/>
     </w:p>
     <w:p>
       <w:pPr>
@@ -4502,12 +4501,12 @@
         <w:pStyle w:val="Titre1"/>
         <w:jc w:val="both"/>
       </w:pPr>
-      <w:bookmarkStart w:id="23" w:name="_Toc500069474"/>
+      <w:bookmarkStart w:id="22" w:name="_Toc500069474"/>
       <w:r>
         <w:lastRenderedPageBreak/>
         <w:t>Interprétation</w:t>
       </w:r>
-      <w:bookmarkEnd w:id="23"/>
+      <w:bookmarkEnd w:id="22"/>
     </w:p>
     <w:p>
       <w:pPr>
@@ -4705,7 +4704,7 @@
       <w:r>
         <w:lastRenderedPageBreak/>
         <w:pict>
-          <v:shape id="_x0000_i1053" type="#_x0000_t75" style="width:383.15pt;height:226.4pt">
+          <v:shape id="_x0000_i1047" type="#_x0000_t75" style="width:383.15pt;height:226.4pt">
             <v:imagedata r:id="rId32" o:title="weight_week" croptop="5278f" cropbottom="5701f" cropleft="4754f" cropright="5174f"/>
           </v:shape>
         </w:pict>
@@ -4717,7 +4716,7 @@
       </w:pPr>
       <w:r>
         <w:pict>
-          <v:shape id="_x0000_i1054" type="#_x0000_t75" style="width:381.7pt;height:232.45pt">
+          <v:shape id="_x0000_i1048" type="#_x0000_t75" style="width:381.7pt;height:232.45pt">
             <v:imagedata r:id="rId33" o:title="weight_day" croptop="4867f" cropbottom="4712f" cropleft="4755f" cropright="5421f"/>
           </v:shape>
         </w:pict>
@@ -4933,7 +4932,7 @@
       <w:r>
         <w:lastRenderedPageBreak/>
         <w:pict>
-          <v:shape id="_x0000_i1047" type="#_x0000_t75" style="width:462.7pt;height:281.3pt">
+          <v:shape id="_x0000_i1049" type="#_x0000_t75" style="width:462.7pt;height:281.3pt">
             <v:imagedata r:id="rId36" o:title="booster_coeffs" croptop="5249f" cropleft="6629f" cropright="11247f"/>
           </v:shape>
         </w:pict>
@@ -4979,7 +4978,7 @@
       </w:pPr>
       <w:r>
         <w:pict>
-          <v:shape id="_x0000_i1055" type="#_x0000_t75" style="width:380.25pt;height:239.4pt">
+          <v:shape id="_x0000_i1050" type="#_x0000_t75" style="width:380.25pt;height:239.4pt">
             <v:imagedata r:id="rId37" o:title="booster_week" croptop="5556f" cropbottom="2223f" cropleft="5167f" cropright="5261f"/>
           </v:shape>
         </w:pict>
@@ -5049,7 +5048,7 @@
       </w:r>
       <w:r>
         <w:pict>
-          <v:shape id="_x0000_i1056" type="#_x0000_t75" style="width:368.75pt;height:226.4pt">
+          <v:shape id="_x0000_i1051" type="#_x0000_t75" style="width:368.75pt;height:226.4pt">
             <v:imagedata r:id="rId39" o:title="booster_airport" croptop="5145f" cropbottom="4312f" cropleft="5254f" cropright="5508f"/>
           </v:shape>
         </w:pict>
@@ -5195,11 +5194,11 @@
       <w:pPr>
         <w:pStyle w:val="Titre1"/>
       </w:pPr>
-      <w:bookmarkStart w:id="24" w:name="_Toc500069475"/>
+      <w:bookmarkStart w:id="23" w:name="_Toc500069475"/>
       <w:r>
         <w:t>API</w:t>
       </w:r>
-      <w:bookmarkEnd w:id="24"/>
+      <w:bookmarkEnd w:id="23"/>
     </w:p>
     <w:p>
       <w:pPr>
@@ -5257,23 +5256,42 @@
       </w:pPr>
       <w:r>
         <w:pict>
-          <v:shape id="_x0000_i1048" type="#_x0000_t75" style="width:407.9pt;height:291pt">
+          <v:shape id="_x0000_i1052" type="#_x0000_t75" style="width:364.05pt;height:259.6pt">
             <v:imagedata r:id="rId41" o:title="Acceuil"/>
           </v:shape>
         </w:pict>
       </w:r>
     </w:p>
-    <w:p/>
+    <w:p>
+      <w:r>
+        <w:t>L'API est disponible à cette adresse :</w:t>
+      </w:r>
+    </w:p>
+    <w:p>
+      <w:pPr>
+        <w:jc w:val="center"/>
+      </w:pPr>
+      <w:hyperlink r:id="rId42" w:history="1">
+        <w:r>
+          <w:rPr>
+            <w:rStyle w:val="Lienhypertexte"/>
+          </w:rPr>
+          <w:t>http://coni57.pythonanywhere.com/p4/</w:t>
+        </w:r>
+      </w:hyperlink>
+    </w:p>
     <w:p>
       <w:pPr>
         <w:pStyle w:val="Titre1"/>
       </w:pPr>
-      <w:bookmarkStart w:id="25" w:name="_Toc500069476"/>
+      <w:bookmarkStart w:id="24" w:name="_Toc500069476"/>
+      <w:bookmarkStart w:id="25" w:name="_GoBack"/>
+      <w:bookmarkEnd w:id="25"/>
       <w:r>
         <w:lastRenderedPageBreak/>
         <w:t>Pistes d'évolutions</w:t>
       </w:r>
-      <w:bookmarkEnd w:id="25"/>
+      <w:bookmarkEnd w:id="24"/>
     </w:p>
     <w:p>
       <w:pPr>
@@ -5673,8 +5691,8 @@
           <w:rFonts w:eastAsiaTheme="minorEastAsia"/>
         </w:rPr>
         <w:pict>
-          <v:shape id="_x0000_i1049" type="#_x0000_t75" style="width:396.1pt;height:239.4pt">
-            <v:imagedata r:id="rId42" o:title="predict_december_NN" croptop="5133f" cropbottom="5290f" cropleft="5500f" cropright="5261f"/>
+          <v:shape id="_x0000_i1053" type="#_x0000_t75" style="width:396.1pt;height:239.4pt">
+            <v:imagedata r:id="rId43" o:title="predict_december_NN" croptop="5133f" cropbottom="5290f" cropleft="5500f" cropright="5261f"/>
           </v:shape>
         </w:pict>
       </w:r>
@@ -5692,8 +5710,8 @@
         </w:rPr>
         <w:lastRenderedPageBreak/>
         <w:pict>
-          <v:shape id="_x0000_i1050" type="#_x0000_t75" style="width:350pt;height:216.05pt">
-            <v:imagedata r:id="rId43" o:title="predict_zoom_out_nn" croptop="5157f" cropbottom="3888f" cropleft="5095f" cropright="5595f"/>
+          <v:shape id="_x0000_i1054" type="#_x0000_t75" style="width:350pt;height:216.05pt">
+            <v:imagedata r:id="rId44" o:title="predict_zoom_out_nn" croptop="5157f" cropbottom="3888f" cropleft="5095f" cropright="5595f"/>
           </v:shape>
         </w:pict>
       </w:r>
@@ -5805,8 +5823,8 @@
     <w:p>
       <w:r>
         <w:pict>
-          <v:shape id="_x0000_i1051" type="#_x0000_t75" style="width:438.6pt;height:180.2pt">
-            <v:imagedata r:id="rId44" o:title="arima_predicted" croptop="5218f" cropbottom="4802f" cropleft="6333f" cropright="5334f"/>
+          <v:shape id="_x0000_i1055" type="#_x0000_t75" style="width:438.6pt;height:180.2pt">
+            <v:imagedata r:id="rId45" o:title="arima_predicted" croptop="5218f" cropbottom="4802f" cropleft="6333f" cropright="5334f"/>
           </v:shape>
         </w:pict>
       </w:r>
@@ -5862,8 +5880,8 @@
         </w:rPr>
         <w:lastRenderedPageBreak/>
         <w:pict>
-          <v:shape id="_x0000_i1052" type="#_x0000_t75" style="width:458.05pt;height:186.65pt">
-            <v:imagedata r:id="rId45" o:title="arima_2017" croptop="5635f" cropbottom="5001f" cropleft="6333f" cropright="5334f"/>
+          <v:shape id="_x0000_i1056" type="#_x0000_t75" style="width:458.05pt;height:186.65pt">
+            <v:imagedata r:id="rId46" o:title="arima_2017" croptop="5635f" cropbottom="5001f" cropleft="6333f" cropright="5334f"/>
           </v:shape>
         </w:pict>
       </w:r>
@@ -6040,8 +6058,8 @@
       </w:pPr>
     </w:p>
     <w:sectPr>
-      <w:headerReference w:type="default" r:id="rId46"/>
-      <w:footerReference w:type="default" r:id="rId47"/>
+      <w:headerReference w:type="default" r:id="rId47"/>
+      <w:footerReference w:type="default" r:id="rId48"/>
       <w:pgSz w:w="11906" w:h="16838"/>
       <w:pgMar w:top="1417" w:right="1417" w:bottom="1417" w:left="1417" w:header="708" w:footer="709" w:gutter="0"/>
       <w:cols w:space="708"/>
@@ -6201,7 +6219,7 @@
                               <w:sz w:val="26"/>
                               <w:szCs w:val="26"/>
                             </w:rPr>
-                            <w:t>27</w:t>
+                            <w:t>26</w:t>
                           </w:r>
                           <w:r>
                             <w:rPr>
@@ -6282,7 +6300,7 @@
                         <w:sz w:val="26"/>
                         <w:szCs w:val="26"/>
                       </w:rPr>
-                      <w:t>27</w:t>
+                      <w:t>26</w:t>
                     </w:r>
                     <w:r>
                       <w:rPr>
@@ -10488,7 +10506,7 @@
 </file>
 
 <file path=customXml/itemProps1.xml><?xml version="1.0" encoding="utf-8"?>
-<ds:datastoreItem xmlns:ds="http://schemas.openxmlformats.org/officeDocument/2006/customXml" ds:itemID="{36848BEC-270B-4DCC-B527-C77D7B19A542}">
+<ds:datastoreItem xmlns:ds="http://schemas.openxmlformats.org/officeDocument/2006/customXml" ds:itemID="{1879EFB6-3941-45ED-BCEE-734AD1AE9DA4}">
   <ds:schemaRefs>
     <ds:schemaRef ds:uri="http://schemas.openxmlformats.org/officeDocument/2006/bibliography"/>
   </ds:schemaRefs>

</xml_diff>

<commit_message>
ajout de l'analyse des résidus
</commit_message>
<xml_diff>
--- a/P4/Anticiper le retard des vols.docx
+++ b/P4/Anticiper le retard des vols.docx
@@ -64,13 +64,130 @@
           <w:r>
             <w:fldChar w:fldCharType="separate"/>
           </w:r>
-          <w:hyperlink w:anchor="_Toc500069452" w:history="1">
+          <w:bookmarkStart w:id="0" w:name="_GoBack"/>
+          <w:bookmarkEnd w:id="0"/>
+          <w:r>
+            <w:rPr>
+              <w:rStyle w:val="Lienhypertexte"/>
+              <w:noProof/>
+            </w:rPr>
+            <w:fldChar w:fldCharType="begin"/>
+          </w:r>
+          <w:r>
+            <w:rPr>
+              <w:rStyle w:val="Lienhypertexte"/>
+              <w:noProof/>
+            </w:rPr>
+            <w:instrText xml:space="preserve"> </w:instrText>
+          </w:r>
+          <w:r>
+            <w:rPr>
+              <w:noProof/>
+            </w:rPr>
+            <w:instrText>HYPERLINK \l "_Toc500174076"</w:instrText>
+          </w:r>
+          <w:r>
+            <w:rPr>
+              <w:rStyle w:val="Lienhypertexte"/>
+              <w:noProof/>
+            </w:rPr>
+            <w:instrText xml:space="preserve"> </w:instrText>
+          </w:r>
+          <w:r>
+            <w:rPr>
+              <w:rStyle w:val="Lienhypertexte"/>
+              <w:noProof/>
+            </w:rPr>
+          </w:r>
+          <w:r>
+            <w:rPr>
+              <w:rStyle w:val="Lienhypertexte"/>
+              <w:noProof/>
+            </w:rPr>
+            <w:fldChar w:fldCharType="separate"/>
+          </w:r>
+          <w:r>
+            <w:rPr>
+              <w:rStyle w:val="Lienhypertexte"/>
+              <w:noProof/>
+            </w:rPr>
+            <w:t>Synthèse</w:t>
+          </w:r>
+          <w:r>
+            <w:rPr>
+              <w:noProof/>
+              <w:webHidden/>
+            </w:rPr>
+            <w:tab/>
+          </w:r>
+          <w:r>
+            <w:rPr>
+              <w:noProof/>
+              <w:webHidden/>
+            </w:rPr>
+            <w:fldChar w:fldCharType="begin"/>
+          </w:r>
+          <w:r>
+            <w:rPr>
+              <w:noProof/>
+              <w:webHidden/>
+            </w:rPr>
+            <w:instrText xml:space="preserve"> PAGEREF _Toc500174076 \h </w:instrText>
+          </w:r>
+          <w:r>
+            <w:rPr>
+              <w:noProof/>
+              <w:webHidden/>
+            </w:rPr>
+          </w:r>
+          <w:r>
+            <w:rPr>
+              <w:noProof/>
+              <w:webHidden/>
+            </w:rPr>
+            <w:fldChar w:fldCharType="separate"/>
+          </w:r>
+          <w:r>
+            <w:rPr>
+              <w:noProof/>
+              <w:webHidden/>
+            </w:rPr>
+            <w:t>2</w:t>
+          </w:r>
+          <w:r>
+            <w:rPr>
+              <w:noProof/>
+              <w:webHidden/>
+            </w:rPr>
+            <w:fldChar w:fldCharType="end"/>
+          </w:r>
+          <w:r>
+            <w:rPr>
+              <w:rStyle w:val="Lienhypertexte"/>
+              <w:noProof/>
+            </w:rPr>
+            <w:fldChar w:fldCharType="end"/>
+          </w:r>
+        </w:p>
+        <w:p>
+          <w:pPr>
+            <w:pStyle w:val="TM1"/>
+            <w:tabs>
+              <w:tab w:val="right" w:leader="dot" w:pos="9062"/>
+            </w:tabs>
+            <w:rPr>
+              <w:rFonts w:eastAsiaTheme="minorEastAsia"/>
+              <w:noProof/>
+              <w:lang w:eastAsia="fr-FR"/>
+            </w:rPr>
+          </w:pPr>
+          <w:hyperlink w:anchor="_Toc500174077" w:history="1">
             <w:r>
               <w:rPr>
                 <w:rStyle w:val="Lienhypertexte"/>
                 <w:noProof/>
               </w:rPr>
-              <w:t>Synthèse</w:t>
+              <w:t>Introduction</w:t>
             </w:r>
             <w:r>
               <w:rPr>
@@ -91,7 +208,7 @@
                 <w:noProof/>
                 <w:webHidden/>
               </w:rPr>
-              <w:instrText xml:space="preserve"> PAGEREF _Toc500069452 \h </w:instrText>
+              <w:instrText xml:space="preserve"> PAGEREF _Toc500174077 \h </w:instrText>
             </w:r>
             <w:r>
               <w:rPr>
@@ -111,7 +228,7 @@
                 <w:noProof/>
                 <w:webHidden/>
               </w:rPr>
-              <w:t>2</w:t>
+              <w:t>3</w:t>
             </w:r>
             <w:r>
               <w:rPr>
@@ -134,13 +251,13 @@
               <w:lang w:eastAsia="fr-FR"/>
             </w:rPr>
           </w:pPr>
-          <w:hyperlink w:anchor="_Toc500069453" w:history="1">
+          <w:hyperlink w:anchor="_Toc500174078" w:history="1">
             <w:r>
               <w:rPr>
                 <w:rStyle w:val="Lienhypertexte"/>
                 <w:noProof/>
               </w:rPr>
-              <w:t>Introduction</w:t>
+              <w:t>Nettoyage</w:t>
             </w:r>
             <w:r>
               <w:rPr>
@@ -161,7 +278,7 @@
                 <w:noProof/>
                 <w:webHidden/>
               </w:rPr>
-              <w:instrText xml:space="preserve"> PAGEREF _Toc500069453 \h </w:instrText>
+              <w:instrText xml:space="preserve"> PAGEREF _Toc500174078 \h </w:instrText>
             </w:r>
             <w:r>
               <w:rPr>
@@ -182,6 +299,286 @@
                 <w:webHidden/>
               </w:rPr>
               <w:t>3</w:t>
+            </w:r>
+            <w:r>
+              <w:rPr>
+                <w:noProof/>
+                <w:webHidden/>
+              </w:rPr>
+              <w:fldChar w:fldCharType="end"/>
+            </w:r>
+          </w:hyperlink>
+        </w:p>
+        <w:p>
+          <w:pPr>
+            <w:pStyle w:val="TM2"/>
+            <w:tabs>
+              <w:tab w:val="right" w:leader="dot" w:pos="9062"/>
+            </w:tabs>
+            <w:rPr>
+              <w:rFonts w:eastAsiaTheme="minorEastAsia"/>
+              <w:noProof/>
+              <w:lang w:eastAsia="fr-FR"/>
+            </w:rPr>
+          </w:pPr>
+          <w:hyperlink w:anchor="_Toc500174079" w:history="1">
+            <w:r>
+              <w:rPr>
+                <w:rStyle w:val="Lienhypertexte"/>
+                <w:noProof/>
+              </w:rPr>
+              <w:t>Nettoyage particulier – Modèle 1:</w:t>
+            </w:r>
+            <w:r>
+              <w:rPr>
+                <w:noProof/>
+                <w:webHidden/>
+              </w:rPr>
+              <w:tab/>
+            </w:r>
+            <w:r>
+              <w:rPr>
+                <w:noProof/>
+                <w:webHidden/>
+              </w:rPr>
+              <w:fldChar w:fldCharType="begin"/>
+            </w:r>
+            <w:r>
+              <w:rPr>
+                <w:noProof/>
+                <w:webHidden/>
+              </w:rPr>
+              <w:instrText xml:space="preserve"> PAGEREF _Toc500174079 \h </w:instrText>
+            </w:r>
+            <w:r>
+              <w:rPr>
+                <w:noProof/>
+                <w:webHidden/>
+              </w:rPr>
+            </w:r>
+            <w:r>
+              <w:rPr>
+                <w:noProof/>
+                <w:webHidden/>
+              </w:rPr>
+              <w:fldChar w:fldCharType="separate"/>
+            </w:r>
+            <w:r>
+              <w:rPr>
+                <w:noProof/>
+                <w:webHidden/>
+              </w:rPr>
+              <w:t>3</w:t>
+            </w:r>
+            <w:r>
+              <w:rPr>
+                <w:noProof/>
+                <w:webHidden/>
+              </w:rPr>
+              <w:fldChar w:fldCharType="end"/>
+            </w:r>
+          </w:hyperlink>
+        </w:p>
+        <w:p>
+          <w:pPr>
+            <w:pStyle w:val="TM3"/>
+            <w:tabs>
+              <w:tab w:val="right" w:leader="dot" w:pos="9062"/>
+            </w:tabs>
+            <w:rPr>
+              <w:rFonts w:eastAsiaTheme="minorEastAsia"/>
+              <w:noProof/>
+              <w:lang w:eastAsia="fr-FR"/>
+            </w:rPr>
+          </w:pPr>
+          <w:hyperlink w:anchor="_Toc500174080" w:history="1">
+            <w:r>
+              <w:rPr>
+                <w:rStyle w:val="Lienhypertexte"/>
+                <w:noProof/>
+              </w:rPr>
+              <w:t>Suppression des retards imprévisibles</w:t>
+            </w:r>
+            <w:r>
+              <w:rPr>
+                <w:noProof/>
+                <w:webHidden/>
+              </w:rPr>
+              <w:tab/>
+            </w:r>
+            <w:r>
+              <w:rPr>
+                <w:noProof/>
+                <w:webHidden/>
+              </w:rPr>
+              <w:fldChar w:fldCharType="begin"/>
+            </w:r>
+            <w:r>
+              <w:rPr>
+                <w:noProof/>
+                <w:webHidden/>
+              </w:rPr>
+              <w:instrText xml:space="preserve"> PAGEREF _Toc500174080 \h </w:instrText>
+            </w:r>
+            <w:r>
+              <w:rPr>
+                <w:noProof/>
+                <w:webHidden/>
+              </w:rPr>
+            </w:r>
+            <w:r>
+              <w:rPr>
+                <w:noProof/>
+                <w:webHidden/>
+              </w:rPr>
+              <w:fldChar w:fldCharType="separate"/>
+            </w:r>
+            <w:r>
+              <w:rPr>
+                <w:noProof/>
+                <w:webHidden/>
+              </w:rPr>
+              <w:t>3</w:t>
+            </w:r>
+            <w:r>
+              <w:rPr>
+                <w:noProof/>
+                <w:webHidden/>
+              </w:rPr>
+              <w:fldChar w:fldCharType="end"/>
+            </w:r>
+          </w:hyperlink>
+        </w:p>
+        <w:p>
+          <w:pPr>
+            <w:pStyle w:val="TM3"/>
+            <w:tabs>
+              <w:tab w:val="right" w:leader="dot" w:pos="9062"/>
+            </w:tabs>
+            <w:rPr>
+              <w:rFonts w:eastAsiaTheme="minorEastAsia"/>
+              <w:noProof/>
+              <w:lang w:eastAsia="fr-FR"/>
+            </w:rPr>
+          </w:pPr>
+          <w:hyperlink w:anchor="_Toc500174081" w:history="1">
+            <w:r>
+              <w:rPr>
+                <w:rStyle w:val="Lienhypertexte"/>
+                <w:noProof/>
+              </w:rPr>
+              <w:t>Suppression des retards semi-prévisibles</w:t>
+            </w:r>
+            <w:r>
+              <w:rPr>
+                <w:noProof/>
+                <w:webHidden/>
+              </w:rPr>
+              <w:tab/>
+            </w:r>
+            <w:r>
+              <w:rPr>
+                <w:noProof/>
+                <w:webHidden/>
+              </w:rPr>
+              <w:fldChar w:fldCharType="begin"/>
+            </w:r>
+            <w:r>
+              <w:rPr>
+                <w:noProof/>
+                <w:webHidden/>
+              </w:rPr>
+              <w:instrText xml:space="preserve"> PAGEREF _Toc500174081 \h </w:instrText>
+            </w:r>
+            <w:r>
+              <w:rPr>
+                <w:noProof/>
+                <w:webHidden/>
+              </w:rPr>
+            </w:r>
+            <w:r>
+              <w:rPr>
+                <w:noProof/>
+                <w:webHidden/>
+              </w:rPr>
+              <w:fldChar w:fldCharType="separate"/>
+            </w:r>
+            <w:r>
+              <w:rPr>
+                <w:noProof/>
+                <w:webHidden/>
+              </w:rPr>
+              <w:t>4</w:t>
+            </w:r>
+            <w:r>
+              <w:rPr>
+                <w:noProof/>
+                <w:webHidden/>
+              </w:rPr>
+              <w:fldChar w:fldCharType="end"/>
+            </w:r>
+          </w:hyperlink>
+        </w:p>
+        <w:p>
+          <w:pPr>
+            <w:pStyle w:val="TM2"/>
+            <w:tabs>
+              <w:tab w:val="right" w:leader="dot" w:pos="9062"/>
+            </w:tabs>
+            <w:rPr>
+              <w:rFonts w:eastAsiaTheme="minorEastAsia"/>
+              <w:noProof/>
+              <w:lang w:eastAsia="fr-FR"/>
+            </w:rPr>
+          </w:pPr>
+          <w:hyperlink w:anchor="_Toc500174082" w:history="1">
+            <w:r>
+              <w:rPr>
+                <w:rStyle w:val="Lienhypertexte"/>
+                <w:noProof/>
+              </w:rPr>
+              <w:t>Nettoyage particulier – Modèle 2:</w:t>
+            </w:r>
+            <w:r>
+              <w:rPr>
+                <w:noProof/>
+                <w:webHidden/>
+              </w:rPr>
+              <w:tab/>
+            </w:r>
+            <w:r>
+              <w:rPr>
+                <w:noProof/>
+                <w:webHidden/>
+              </w:rPr>
+              <w:fldChar w:fldCharType="begin"/>
+            </w:r>
+            <w:r>
+              <w:rPr>
+                <w:noProof/>
+                <w:webHidden/>
+              </w:rPr>
+              <w:instrText xml:space="preserve"> PAGEREF _Toc500174082 \h </w:instrText>
+            </w:r>
+            <w:r>
+              <w:rPr>
+                <w:noProof/>
+                <w:webHidden/>
+              </w:rPr>
+            </w:r>
+            <w:r>
+              <w:rPr>
+                <w:noProof/>
+                <w:webHidden/>
+              </w:rPr>
+              <w:fldChar w:fldCharType="separate"/>
+            </w:r>
+            <w:r>
+              <w:rPr>
+                <w:noProof/>
+                <w:webHidden/>
+              </w:rPr>
+              <w:t>4</w:t>
             </w:r>
             <w:r>
               <w:rPr>
@@ -204,13 +601,13 @@
               <w:lang w:eastAsia="fr-FR"/>
             </w:rPr>
           </w:pPr>
-          <w:hyperlink w:anchor="_Toc500069454" w:history="1">
+          <w:hyperlink w:anchor="_Toc500174083" w:history="1">
             <w:r>
               <w:rPr>
                 <w:rStyle w:val="Lienhypertexte"/>
                 <w:noProof/>
               </w:rPr>
-              <w:t>Nettoyage</w:t>
+              <w:t>Exploration</w:t>
             </w:r>
             <w:r>
               <w:rPr>
@@ -231,7 +628,7 @@
                 <w:noProof/>
                 <w:webHidden/>
               </w:rPr>
-              <w:instrText xml:space="preserve"> PAGEREF _Toc500069454 \h </w:instrText>
+              <w:instrText xml:space="preserve"> PAGEREF _Toc500174083 \h </w:instrText>
             </w:r>
             <w:r>
               <w:rPr>
@@ -251,7 +648,7 @@
                 <w:noProof/>
                 <w:webHidden/>
               </w:rPr>
-              <w:t>3</w:t>
+              <w:t>5</w:t>
             </w:r>
             <w:r>
               <w:rPr>
@@ -274,13 +671,13 @@
               <w:lang w:eastAsia="fr-FR"/>
             </w:rPr>
           </w:pPr>
-          <w:hyperlink w:anchor="_Toc500069455" w:history="1">
+          <w:hyperlink w:anchor="_Toc500174084" w:history="1">
             <w:r>
               <w:rPr>
                 <w:rStyle w:val="Lienhypertexte"/>
                 <w:noProof/>
               </w:rPr>
-              <w:t>Nettoyage particulier – Modèle 1:</w:t>
+              <w:t>Impacte de la compagnie</w:t>
             </w:r>
             <w:r>
               <w:rPr>
@@ -301,7 +698,7 @@
                 <w:noProof/>
                 <w:webHidden/>
               </w:rPr>
-              <w:instrText xml:space="preserve"> PAGEREF _Toc500069455 \h </w:instrText>
+              <w:instrText xml:space="preserve"> PAGEREF _Toc500174084 \h </w:instrText>
             </w:r>
             <w:r>
               <w:rPr>
@@ -321,7 +718,147 @@
                 <w:noProof/>
                 <w:webHidden/>
               </w:rPr>
-              <w:t>3</w:t>
+              <w:t>5</w:t>
+            </w:r>
+            <w:r>
+              <w:rPr>
+                <w:noProof/>
+                <w:webHidden/>
+              </w:rPr>
+              <w:fldChar w:fldCharType="end"/>
+            </w:r>
+          </w:hyperlink>
+        </w:p>
+        <w:p>
+          <w:pPr>
+            <w:pStyle w:val="TM2"/>
+            <w:tabs>
+              <w:tab w:val="right" w:leader="dot" w:pos="9062"/>
+            </w:tabs>
+            <w:rPr>
+              <w:rFonts w:eastAsiaTheme="minorEastAsia"/>
+              <w:noProof/>
+              <w:lang w:eastAsia="fr-FR"/>
+            </w:rPr>
+          </w:pPr>
+          <w:hyperlink w:anchor="_Toc500174085" w:history="1">
+            <w:r>
+              <w:rPr>
+                <w:rStyle w:val="Lienhypertexte"/>
+                <w:noProof/>
+              </w:rPr>
+              <w:t>Impacte des aéroports</w:t>
+            </w:r>
+            <w:r>
+              <w:rPr>
+                <w:noProof/>
+                <w:webHidden/>
+              </w:rPr>
+              <w:tab/>
+            </w:r>
+            <w:r>
+              <w:rPr>
+                <w:noProof/>
+                <w:webHidden/>
+              </w:rPr>
+              <w:fldChar w:fldCharType="begin"/>
+            </w:r>
+            <w:r>
+              <w:rPr>
+                <w:noProof/>
+                <w:webHidden/>
+              </w:rPr>
+              <w:instrText xml:space="preserve"> PAGEREF _Toc500174085 \h </w:instrText>
+            </w:r>
+            <w:r>
+              <w:rPr>
+                <w:noProof/>
+                <w:webHidden/>
+              </w:rPr>
+            </w:r>
+            <w:r>
+              <w:rPr>
+                <w:noProof/>
+                <w:webHidden/>
+              </w:rPr>
+              <w:fldChar w:fldCharType="separate"/>
+            </w:r>
+            <w:r>
+              <w:rPr>
+                <w:noProof/>
+                <w:webHidden/>
+              </w:rPr>
+              <w:t>7</w:t>
+            </w:r>
+            <w:r>
+              <w:rPr>
+                <w:noProof/>
+                <w:webHidden/>
+              </w:rPr>
+              <w:fldChar w:fldCharType="end"/>
+            </w:r>
+          </w:hyperlink>
+        </w:p>
+        <w:p>
+          <w:pPr>
+            <w:pStyle w:val="TM2"/>
+            <w:tabs>
+              <w:tab w:val="right" w:leader="dot" w:pos="9062"/>
+            </w:tabs>
+            <w:rPr>
+              <w:rFonts w:eastAsiaTheme="minorEastAsia"/>
+              <w:noProof/>
+              <w:lang w:eastAsia="fr-FR"/>
+            </w:rPr>
+          </w:pPr>
+          <w:hyperlink w:anchor="_Toc500174086" w:history="1">
+            <w:r>
+              <w:rPr>
+                <w:rStyle w:val="Lienhypertexte"/>
+                <w:noProof/>
+              </w:rPr>
+              <w:t>Impacte de l'heure</w:t>
+            </w:r>
+            <w:r>
+              <w:rPr>
+                <w:noProof/>
+                <w:webHidden/>
+              </w:rPr>
+              <w:tab/>
+            </w:r>
+            <w:r>
+              <w:rPr>
+                <w:noProof/>
+                <w:webHidden/>
+              </w:rPr>
+              <w:fldChar w:fldCharType="begin"/>
+            </w:r>
+            <w:r>
+              <w:rPr>
+                <w:noProof/>
+                <w:webHidden/>
+              </w:rPr>
+              <w:instrText xml:space="preserve"> PAGEREF _Toc500174086 \h </w:instrText>
+            </w:r>
+            <w:r>
+              <w:rPr>
+                <w:noProof/>
+                <w:webHidden/>
+              </w:rPr>
+            </w:r>
+            <w:r>
+              <w:rPr>
+                <w:noProof/>
+                <w:webHidden/>
+              </w:rPr>
+              <w:fldChar w:fldCharType="separate"/>
+            </w:r>
+            <w:r>
+              <w:rPr>
+                <w:noProof/>
+                <w:webHidden/>
+              </w:rPr>
+              <w:t>8</w:t>
             </w:r>
             <w:r>
               <w:rPr>
@@ -344,13 +881,13 @@
               <w:lang w:eastAsia="fr-FR"/>
             </w:rPr>
           </w:pPr>
-          <w:hyperlink w:anchor="_Toc500069456" w:history="1">
+          <w:hyperlink w:anchor="_Toc500174087" w:history="1">
             <w:r>
               <w:rPr>
                 <w:rStyle w:val="Lienhypertexte"/>
                 <w:noProof/>
               </w:rPr>
-              <w:t>Suppression des retards imprévisibles</w:t>
+              <w:t>Modèle 1</w:t>
             </w:r>
             <w:r>
               <w:rPr>
@@ -371,7 +908,7 @@
                 <w:noProof/>
                 <w:webHidden/>
               </w:rPr>
-              <w:instrText xml:space="preserve"> PAGEREF _Toc500069456 \h </w:instrText>
+              <w:instrText xml:space="preserve"> PAGEREF _Toc500174087 \h </w:instrText>
             </w:r>
             <w:r>
               <w:rPr>
@@ -391,7 +928,7 @@
                 <w:noProof/>
                 <w:webHidden/>
               </w:rPr>
-              <w:t>3</w:t>
+              <w:t>8</w:t>
             </w:r>
             <w:r>
               <w:rPr>
@@ -414,13 +951,13 @@
               <w:lang w:eastAsia="fr-FR"/>
             </w:rPr>
           </w:pPr>
-          <w:hyperlink w:anchor="_Toc500069457" w:history="1">
+          <w:hyperlink w:anchor="_Toc500174088" w:history="1">
             <w:r>
               <w:rPr>
                 <w:rStyle w:val="Lienhypertexte"/>
                 <w:noProof/>
               </w:rPr>
-              <w:t>Suppression des retards semi-prévisibles</w:t>
+              <w:t>Modèle 2</w:t>
             </w:r>
             <w:r>
               <w:rPr>
@@ -441,7 +978,7 @@
                 <w:noProof/>
                 <w:webHidden/>
               </w:rPr>
-              <w:instrText xml:space="preserve"> PAGEREF _Toc500069457 \h </w:instrText>
+              <w:instrText xml:space="preserve"> PAGEREF _Toc500174088 \h </w:instrText>
             </w:r>
             <w:r>
               <w:rPr>
@@ -461,7 +998,7 @@
                 <w:noProof/>
                 <w:webHidden/>
               </w:rPr>
-              <w:t>4</w:t>
+              <w:t>9</w:t>
             </w:r>
             <w:r>
               <w:rPr>
@@ -484,13 +1021,13 @@
               <w:lang w:eastAsia="fr-FR"/>
             </w:rPr>
           </w:pPr>
-          <w:hyperlink w:anchor="_Toc500069458" w:history="1">
+          <w:hyperlink w:anchor="_Toc500174089" w:history="1">
             <w:r>
               <w:rPr>
                 <w:rStyle w:val="Lienhypertexte"/>
                 <w:noProof/>
               </w:rPr>
-              <w:t>Nettoyage particulier – Modèle 2:</w:t>
+              <w:t>Impacte du jour de la semaine</w:t>
             </w:r>
             <w:r>
               <w:rPr>
@@ -511,7 +1048,7 @@
                 <w:noProof/>
                 <w:webHidden/>
               </w:rPr>
-              <w:instrText xml:space="preserve"> PAGEREF _Toc500069458 \h </w:instrText>
+              <w:instrText xml:space="preserve"> PAGEREF _Toc500174089 \h </w:instrText>
             </w:r>
             <w:r>
               <w:rPr>
@@ -531,7 +1068,217 @@
                 <w:noProof/>
                 <w:webHidden/>
               </w:rPr>
-              <w:t>4</w:t>
+              <w:t>10</w:t>
+            </w:r>
+            <w:r>
+              <w:rPr>
+                <w:noProof/>
+                <w:webHidden/>
+              </w:rPr>
+              <w:fldChar w:fldCharType="end"/>
+            </w:r>
+          </w:hyperlink>
+        </w:p>
+        <w:p>
+          <w:pPr>
+            <w:pStyle w:val="TM2"/>
+            <w:tabs>
+              <w:tab w:val="right" w:leader="dot" w:pos="9062"/>
+            </w:tabs>
+            <w:rPr>
+              <w:rFonts w:eastAsiaTheme="minorEastAsia"/>
+              <w:noProof/>
+              <w:lang w:eastAsia="fr-FR"/>
+            </w:rPr>
+          </w:pPr>
+          <w:hyperlink w:anchor="_Toc500174090" w:history="1">
+            <w:r>
+              <w:rPr>
+                <w:rStyle w:val="Lienhypertexte"/>
+                <w:noProof/>
+              </w:rPr>
+              <w:t>Impacte de la date</w:t>
+            </w:r>
+            <w:r>
+              <w:rPr>
+                <w:noProof/>
+                <w:webHidden/>
+              </w:rPr>
+              <w:tab/>
+            </w:r>
+            <w:r>
+              <w:rPr>
+                <w:noProof/>
+                <w:webHidden/>
+              </w:rPr>
+              <w:fldChar w:fldCharType="begin"/>
+            </w:r>
+            <w:r>
+              <w:rPr>
+                <w:noProof/>
+                <w:webHidden/>
+              </w:rPr>
+              <w:instrText xml:space="preserve"> PAGEREF _Toc500174090 \h </w:instrText>
+            </w:r>
+            <w:r>
+              <w:rPr>
+                <w:noProof/>
+                <w:webHidden/>
+              </w:rPr>
+            </w:r>
+            <w:r>
+              <w:rPr>
+                <w:noProof/>
+                <w:webHidden/>
+              </w:rPr>
+              <w:fldChar w:fldCharType="separate"/>
+            </w:r>
+            <w:r>
+              <w:rPr>
+                <w:noProof/>
+                <w:webHidden/>
+              </w:rPr>
+              <w:t>11</w:t>
+            </w:r>
+            <w:r>
+              <w:rPr>
+                <w:noProof/>
+                <w:webHidden/>
+              </w:rPr>
+              <w:fldChar w:fldCharType="end"/>
+            </w:r>
+          </w:hyperlink>
+        </w:p>
+        <w:p>
+          <w:pPr>
+            <w:pStyle w:val="TM3"/>
+            <w:tabs>
+              <w:tab w:val="right" w:leader="dot" w:pos="9062"/>
+            </w:tabs>
+            <w:rPr>
+              <w:rFonts w:eastAsiaTheme="minorEastAsia"/>
+              <w:noProof/>
+              <w:lang w:eastAsia="fr-FR"/>
+            </w:rPr>
+          </w:pPr>
+          <w:hyperlink w:anchor="_Toc500174091" w:history="1">
+            <w:r>
+              <w:rPr>
+                <w:rStyle w:val="Lienhypertexte"/>
+                <w:noProof/>
+              </w:rPr>
+              <w:t>Cas Jour/mois</w:t>
+            </w:r>
+            <w:r>
+              <w:rPr>
+                <w:noProof/>
+                <w:webHidden/>
+              </w:rPr>
+              <w:tab/>
+            </w:r>
+            <w:r>
+              <w:rPr>
+                <w:noProof/>
+                <w:webHidden/>
+              </w:rPr>
+              <w:fldChar w:fldCharType="begin"/>
+            </w:r>
+            <w:r>
+              <w:rPr>
+                <w:noProof/>
+                <w:webHidden/>
+              </w:rPr>
+              <w:instrText xml:space="preserve"> PAGEREF _Toc500174091 \h </w:instrText>
+            </w:r>
+            <w:r>
+              <w:rPr>
+                <w:noProof/>
+                <w:webHidden/>
+              </w:rPr>
+            </w:r>
+            <w:r>
+              <w:rPr>
+                <w:noProof/>
+                <w:webHidden/>
+              </w:rPr>
+              <w:fldChar w:fldCharType="separate"/>
+            </w:r>
+            <w:r>
+              <w:rPr>
+                <w:noProof/>
+                <w:webHidden/>
+              </w:rPr>
+              <w:t>11</w:t>
+            </w:r>
+            <w:r>
+              <w:rPr>
+                <w:noProof/>
+                <w:webHidden/>
+              </w:rPr>
+              <w:fldChar w:fldCharType="end"/>
+            </w:r>
+          </w:hyperlink>
+        </w:p>
+        <w:p>
+          <w:pPr>
+            <w:pStyle w:val="TM3"/>
+            <w:tabs>
+              <w:tab w:val="right" w:leader="dot" w:pos="9062"/>
+            </w:tabs>
+            <w:rPr>
+              <w:rFonts w:eastAsiaTheme="minorEastAsia"/>
+              <w:noProof/>
+              <w:lang w:eastAsia="fr-FR"/>
+            </w:rPr>
+          </w:pPr>
+          <w:hyperlink w:anchor="_Toc500174092" w:history="1">
+            <w:r>
+              <w:rPr>
+                <w:rStyle w:val="Lienhypertexte"/>
+                <w:noProof/>
+              </w:rPr>
+              <w:t>Cas Semaines</w:t>
+            </w:r>
+            <w:r>
+              <w:rPr>
+                <w:noProof/>
+                <w:webHidden/>
+              </w:rPr>
+              <w:tab/>
+            </w:r>
+            <w:r>
+              <w:rPr>
+                <w:noProof/>
+                <w:webHidden/>
+              </w:rPr>
+              <w:fldChar w:fldCharType="begin"/>
+            </w:r>
+            <w:r>
+              <w:rPr>
+                <w:noProof/>
+                <w:webHidden/>
+              </w:rPr>
+              <w:instrText xml:space="preserve"> PAGEREF _Toc500174092 \h </w:instrText>
+            </w:r>
+            <w:r>
+              <w:rPr>
+                <w:noProof/>
+                <w:webHidden/>
+              </w:rPr>
+            </w:r>
+            <w:r>
+              <w:rPr>
+                <w:noProof/>
+                <w:webHidden/>
+              </w:rPr>
+              <w:fldChar w:fldCharType="separate"/>
+            </w:r>
+            <w:r>
+              <w:rPr>
+                <w:noProof/>
+                <w:webHidden/>
+              </w:rPr>
+              <w:t>12</w:t>
             </w:r>
             <w:r>
               <w:rPr>
@@ -554,13 +1301,13 @@
               <w:lang w:eastAsia="fr-FR"/>
             </w:rPr>
           </w:pPr>
-          <w:hyperlink w:anchor="_Toc500069459" w:history="1">
+          <w:hyperlink w:anchor="_Toc500174093" w:history="1">
             <w:r>
               <w:rPr>
                 <w:rStyle w:val="Lienhypertexte"/>
                 <w:noProof/>
               </w:rPr>
-              <w:t>Exploration</w:t>
+              <w:t>Modélisation</w:t>
             </w:r>
             <w:r>
               <w:rPr>
@@ -581,7 +1328,7 @@
                 <w:noProof/>
                 <w:webHidden/>
               </w:rPr>
-              <w:instrText xml:space="preserve"> PAGEREF _Toc500069459 \h </w:instrText>
+              <w:instrText xml:space="preserve"> PAGEREF _Toc500174093 \h </w:instrText>
             </w:r>
             <w:r>
               <w:rPr>
@@ -601,7 +1348,7 @@
                 <w:noProof/>
                 <w:webHidden/>
               </w:rPr>
-              <w:t>5</w:t>
+              <w:t>14</w:t>
             </w:r>
             <w:r>
               <w:rPr>
@@ -624,13 +1371,13 @@
               <w:lang w:eastAsia="fr-FR"/>
             </w:rPr>
           </w:pPr>
-          <w:hyperlink w:anchor="_Toc500069460" w:history="1">
+          <w:hyperlink w:anchor="_Toc500174094" w:history="1">
             <w:r>
               <w:rPr>
                 <w:rStyle w:val="Lienhypertexte"/>
                 <w:noProof/>
               </w:rPr>
-              <w:t>Impacte de la compagnie</w:t>
+              <w:t>Modèle 1:</w:t>
             </w:r>
             <w:r>
               <w:rPr>
@@ -651,7 +1398,7 @@
                 <w:noProof/>
                 <w:webHidden/>
               </w:rPr>
-              <w:instrText xml:space="preserve"> PAGEREF _Toc500069460 \h </w:instrText>
+              <w:instrText xml:space="preserve"> PAGEREF _Toc500174094 \h </w:instrText>
             </w:r>
             <w:r>
               <w:rPr>
@@ -671,7 +1418,77 @@
                 <w:noProof/>
                 <w:webHidden/>
               </w:rPr>
-              <w:t>5</w:t>
+              <w:t>14</w:t>
+            </w:r>
+            <w:r>
+              <w:rPr>
+                <w:noProof/>
+                <w:webHidden/>
+              </w:rPr>
+              <w:fldChar w:fldCharType="end"/>
+            </w:r>
+          </w:hyperlink>
+        </w:p>
+        <w:p>
+          <w:pPr>
+            <w:pStyle w:val="TM3"/>
+            <w:tabs>
+              <w:tab w:val="right" w:leader="dot" w:pos="9062"/>
+            </w:tabs>
+            <w:rPr>
+              <w:rFonts w:eastAsiaTheme="minorEastAsia"/>
+              <w:noProof/>
+              <w:lang w:eastAsia="fr-FR"/>
+            </w:rPr>
+          </w:pPr>
+          <w:hyperlink w:anchor="_Toc500174095" w:history="1">
+            <w:r>
+              <w:rPr>
+                <w:rStyle w:val="Lienhypertexte"/>
+                <w:noProof/>
+              </w:rPr>
+              <w:t>Sélection du dataset (week format / jour&amp;mois)</w:t>
+            </w:r>
+            <w:r>
+              <w:rPr>
+                <w:noProof/>
+                <w:webHidden/>
+              </w:rPr>
+              <w:tab/>
+            </w:r>
+            <w:r>
+              <w:rPr>
+                <w:noProof/>
+                <w:webHidden/>
+              </w:rPr>
+              <w:fldChar w:fldCharType="begin"/>
+            </w:r>
+            <w:r>
+              <w:rPr>
+                <w:noProof/>
+                <w:webHidden/>
+              </w:rPr>
+              <w:instrText xml:space="preserve"> PAGEREF _Toc500174095 \h </w:instrText>
+            </w:r>
+            <w:r>
+              <w:rPr>
+                <w:noProof/>
+                <w:webHidden/>
+              </w:rPr>
+            </w:r>
+            <w:r>
+              <w:rPr>
+                <w:noProof/>
+                <w:webHidden/>
+              </w:rPr>
+              <w:fldChar w:fldCharType="separate"/>
+            </w:r>
+            <w:r>
+              <w:rPr>
+                <w:noProof/>
+                <w:webHidden/>
+              </w:rPr>
+              <w:t>14</w:t>
             </w:r>
             <w:r>
               <w:rPr>
@@ -694,13 +1511,13 @@
               <w:lang w:eastAsia="fr-FR"/>
             </w:rPr>
           </w:pPr>
-          <w:hyperlink w:anchor="_Toc500069461" w:history="1">
+          <w:hyperlink w:anchor="_Toc500174096" w:history="1">
             <w:r>
               <w:rPr>
                 <w:rStyle w:val="Lienhypertexte"/>
                 <w:noProof/>
               </w:rPr>
-              <w:t>Impacte des aéroports</w:t>
+              <w:t>Modèle 2:</w:t>
             </w:r>
             <w:r>
               <w:rPr>
@@ -721,7 +1538,7 @@
                 <w:noProof/>
                 <w:webHidden/>
               </w:rPr>
-              <w:instrText xml:space="preserve"> PAGEREF _Toc500069461 \h </w:instrText>
+              <w:instrText xml:space="preserve"> PAGEREF _Toc500174096 \h </w:instrText>
             </w:r>
             <w:r>
               <w:rPr>
@@ -741,7 +1558,7 @@
                 <w:noProof/>
                 <w:webHidden/>
               </w:rPr>
-              <w:t>7</w:t>
+              <w:t>17</w:t>
             </w:r>
             <w:r>
               <w:rPr>
@@ -764,13 +1581,13 @@
               <w:lang w:eastAsia="fr-FR"/>
             </w:rPr>
           </w:pPr>
-          <w:hyperlink w:anchor="_Toc500069462" w:history="1">
+          <w:hyperlink w:anchor="_Toc500174097" w:history="1">
             <w:r>
               <w:rPr>
                 <w:rStyle w:val="Lienhypertexte"/>
                 <w:noProof/>
               </w:rPr>
-              <w:t>Impacte de l'heure</w:t>
+              <w:t>Split du dataset</w:t>
             </w:r>
             <w:r>
               <w:rPr>
@@ -791,7 +1608,7 @@
                 <w:noProof/>
                 <w:webHidden/>
               </w:rPr>
-              <w:instrText xml:space="preserve"> PAGEREF _Toc500069462 \h </w:instrText>
+              <w:instrText xml:space="preserve"> PAGEREF _Toc500174097 \h </w:instrText>
             </w:r>
             <w:r>
               <w:rPr>
@@ -811,7 +1628,77 @@
                 <w:noProof/>
                 <w:webHidden/>
               </w:rPr>
-              <w:t>9</w:t>
+              <w:t>17</w:t>
+            </w:r>
+            <w:r>
+              <w:rPr>
+                <w:noProof/>
+                <w:webHidden/>
+              </w:rPr>
+              <w:fldChar w:fldCharType="end"/>
+            </w:r>
+          </w:hyperlink>
+        </w:p>
+        <w:p>
+          <w:pPr>
+            <w:pStyle w:val="TM1"/>
+            <w:tabs>
+              <w:tab w:val="right" w:leader="dot" w:pos="9062"/>
+            </w:tabs>
+            <w:rPr>
+              <w:rFonts w:eastAsiaTheme="minorEastAsia"/>
+              <w:noProof/>
+              <w:lang w:eastAsia="fr-FR"/>
+            </w:rPr>
+          </w:pPr>
+          <w:hyperlink w:anchor="_Toc500174098" w:history="1">
+            <w:r>
+              <w:rPr>
+                <w:rStyle w:val="Lienhypertexte"/>
+                <w:noProof/>
+              </w:rPr>
+              <w:t>Interprétation</w:t>
+            </w:r>
+            <w:r>
+              <w:rPr>
+                <w:noProof/>
+                <w:webHidden/>
+              </w:rPr>
+              <w:tab/>
+            </w:r>
+            <w:r>
+              <w:rPr>
+                <w:noProof/>
+                <w:webHidden/>
+              </w:rPr>
+              <w:fldChar w:fldCharType="begin"/>
+            </w:r>
+            <w:r>
+              <w:rPr>
+                <w:noProof/>
+                <w:webHidden/>
+              </w:rPr>
+              <w:instrText xml:space="preserve"> PAGEREF _Toc500174098 \h </w:instrText>
+            </w:r>
+            <w:r>
+              <w:rPr>
+                <w:noProof/>
+                <w:webHidden/>
+              </w:rPr>
+            </w:r>
+            <w:r>
+              <w:rPr>
+                <w:noProof/>
+                <w:webHidden/>
+              </w:rPr>
+              <w:fldChar w:fldCharType="separate"/>
+            </w:r>
+            <w:r>
+              <w:rPr>
+                <w:noProof/>
+                <w:webHidden/>
+              </w:rPr>
+              <w:t>18</w:t>
             </w:r>
             <w:r>
               <w:rPr>
@@ -834,13 +1721,13 @@
               <w:lang w:eastAsia="fr-FR"/>
             </w:rPr>
           </w:pPr>
-          <w:hyperlink w:anchor="_Toc500069463" w:history="1">
+          <w:hyperlink w:anchor="_Toc500174099" w:history="1">
             <w:r>
               <w:rPr>
                 <w:rStyle w:val="Lienhypertexte"/>
                 <w:noProof/>
               </w:rPr>
-              <w:t>Modèle 1</w:t>
+              <w:t>Visualisation de la prédiction</w:t>
             </w:r>
             <w:r>
               <w:rPr>
@@ -861,7 +1748,7 @@
                 <w:noProof/>
                 <w:webHidden/>
               </w:rPr>
-              <w:instrText xml:space="preserve"> PAGEREF _Toc500069463 \h </w:instrText>
+              <w:instrText xml:space="preserve"> PAGEREF _Toc500174099 \h </w:instrText>
             </w:r>
             <w:r>
               <w:rPr>
@@ -881,7 +1768,7 @@
                 <w:noProof/>
                 <w:webHidden/>
               </w:rPr>
-              <w:t>9</w:t>
+              <w:t>18</w:t>
             </w:r>
             <w:r>
               <w:rPr>
@@ -904,13 +1791,13 @@
               <w:lang w:eastAsia="fr-FR"/>
             </w:rPr>
           </w:pPr>
-          <w:hyperlink w:anchor="_Toc500069464" w:history="1">
+          <w:hyperlink w:anchor="_Toc500174100" w:history="1">
             <w:r>
               <w:rPr>
                 <w:rStyle w:val="Lienhypertexte"/>
                 <w:noProof/>
               </w:rPr>
-              <w:t>Modèle 2</w:t>
+              <w:t>Visualisation des coefficients</w:t>
             </w:r>
             <w:r>
               <w:rPr>
@@ -931,7 +1818,7 @@
                 <w:noProof/>
                 <w:webHidden/>
               </w:rPr>
-              <w:instrText xml:space="preserve"> PAGEREF _Toc500069464 \h </w:instrText>
+              <w:instrText xml:space="preserve"> PAGEREF _Toc500174100 \h </w:instrText>
             </w:r>
             <w:r>
               <w:rPr>
@@ -951,7 +1838,217 @@
                 <w:noProof/>
                 <w:webHidden/>
               </w:rPr>
-              <w:t>10</w:t>
+              <w:t>20</w:t>
+            </w:r>
+            <w:r>
+              <w:rPr>
+                <w:noProof/>
+                <w:webHidden/>
+              </w:rPr>
+              <w:fldChar w:fldCharType="end"/>
+            </w:r>
+          </w:hyperlink>
+        </w:p>
+        <w:p>
+          <w:pPr>
+            <w:pStyle w:val="TM3"/>
+            <w:tabs>
+              <w:tab w:val="right" w:leader="dot" w:pos="9062"/>
+            </w:tabs>
+            <w:rPr>
+              <w:rFonts w:eastAsiaTheme="minorEastAsia"/>
+              <w:noProof/>
+              <w:lang w:eastAsia="fr-FR"/>
+            </w:rPr>
+          </w:pPr>
+          <w:hyperlink w:anchor="_Toc500174101" w:history="1">
+            <w:r>
+              <w:rPr>
+                <w:rStyle w:val="Lienhypertexte"/>
+                <w:noProof/>
+              </w:rPr>
+              <w:t>Analyse des résidus</w:t>
+            </w:r>
+            <w:r>
+              <w:rPr>
+                <w:noProof/>
+                <w:webHidden/>
+              </w:rPr>
+              <w:tab/>
+            </w:r>
+            <w:r>
+              <w:rPr>
+                <w:noProof/>
+                <w:webHidden/>
+              </w:rPr>
+              <w:fldChar w:fldCharType="begin"/>
+            </w:r>
+            <w:r>
+              <w:rPr>
+                <w:noProof/>
+                <w:webHidden/>
+              </w:rPr>
+              <w:instrText xml:space="preserve"> PAGEREF _Toc500174101 \h </w:instrText>
+            </w:r>
+            <w:r>
+              <w:rPr>
+                <w:noProof/>
+                <w:webHidden/>
+              </w:rPr>
+            </w:r>
+            <w:r>
+              <w:rPr>
+                <w:noProof/>
+                <w:webHidden/>
+              </w:rPr>
+              <w:fldChar w:fldCharType="separate"/>
+            </w:r>
+            <w:r>
+              <w:rPr>
+                <w:noProof/>
+                <w:webHidden/>
+              </w:rPr>
+              <w:t>24</w:t>
+            </w:r>
+            <w:r>
+              <w:rPr>
+                <w:noProof/>
+                <w:webHidden/>
+              </w:rPr>
+              <w:fldChar w:fldCharType="end"/>
+            </w:r>
+          </w:hyperlink>
+        </w:p>
+        <w:p>
+          <w:pPr>
+            <w:pStyle w:val="TM1"/>
+            <w:tabs>
+              <w:tab w:val="right" w:leader="dot" w:pos="9062"/>
+            </w:tabs>
+            <w:rPr>
+              <w:rFonts w:eastAsiaTheme="minorEastAsia"/>
+              <w:noProof/>
+              <w:lang w:eastAsia="fr-FR"/>
+            </w:rPr>
+          </w:pPr>
+          <w:hyperlink w:anchor="_Toc500174102" w:history="1">
+            <w:r>
+              <w:rPr>
+                <w:rStyle w:val="Lienhypertexte"/>
+                <w:noProof/>
+              </w:rPr>
+              <w:t>API</w:t>
+            </w:r>
+            <w:r>
+              <w:rPr>
+                <w:noProof/>
+                <w:webHidden/>
+              </w:rPr>
+              <w:tab/>
+            </w:r>
+            <w:r>
+              <w:rPr>
+                <w:noProof/>
+                <w:webHidden/>
+              </w:rPr>
+              <w:fldChar w:fldCharType="begin"/>
+            </w:r>
+            <w:r>
+              <w:rPr>
+                <w:noProof/>
+                <w:webHidden/>
+              </w:rPr>
+              <w:instrText xml:space="preserve"> PAGEREF _Toc500174102 \h </w:instrText>
+            </w:r>
+            <w:r>
+              <w:rPr>
+                <w:noProof/>
+                <w:webHidden/>
+              </w:rPr>
+            </w:r>
+            <w:r>
+              <w:rPr>
+                <w:noProof/>
+                <w:webHidden/>
+              </w:rPr>
+              <w:fldChar w:fldCharType="separate"/>
+            </w:r>
+            <w:r>
+              <w:rPr>
+                <w:noProof/>
+                <w:webHidden/>
+              </w:rPr>
+              <w:t>25</w:t>
+            </w:r>
+            <w:r>
+              <w:rPr>
+                <w:noProof/>
+                <w:webHidden/>
+              </w:rPr>
+              <w:fldChar w:fldCharType="end"/>
+            </w:r>
+          </w:hyperlink>
+        </w:p>
+        <w:p>
+          <w:pPr>
+            <w:pStyle w:val="TM1"/>
+            <w:tabs>
+              <w:tab w:val="right" w:leader="dot" w:pos="9062"/>
+            </w:tabs>
+            <w:rPr>
+              <w:rFonts w:eastAsiaTheme="minorEastAsia"/>
+              <w:noProof/>
+              <w:lang w:eastAsia="fr-FR"/>
+            </w:rPr>
+          </w:pPr>
+          <w:hyperlink w:anchor="_Toc500174103" w:history="1">
+            <w:r>
+              <w:rPr>
+                <w:rStyle w:val="Lienhypertexte"/>
+                <w:noProof/>
+              </w:rPr>
+              <w:t>Pistes d'évolutions</w:t>
+            </w:r>
+            <w:r>
+              <w:rPr>
+                <w:noProof/>
+                <w:webHidden/>
+              </w:rPr>
+              <w:tab/>
+            </w:r>
+            <w:r>
+              <w:rPr>
+                <w:noProof/>
+                <w:webHidden/>
+              </w:rPr>
+              <w:fldChar w:fldCharType="begin"/>
+            </w:r>
+            <w:r>
+              <w:rPr>
+                <w:noProof/>
+                <w:webHidden/>
+              </w:rPr>
+              <w:instrText xml:space="preserve"> PAGEREF _Toc500174103 \h </w:instrText>
+            </w:r>
+            <w:r>
+              <w:rPr>
+                <w:noProof/>
+                <w:webHidden/>
+              </w:rPr>
+            </w:r>
+            <w:r>
+              <w:rPr>
+                <w:noProof/>
+                <w:webHidden/>
+              </w:rPr>
+              <w:fldChar w:fldCharType="separate"/>
+            </w:r>
+            <w:r>
+              <w:rPr>
+                <w:noProof/>
+                <w:webHidden/>
+              </w:rPr>
+              <w:t>26</w:t>
             </w:r>
             <w:r>
               <w:rPr>
@@ -974,13 +2071,13 @@
               <w:lang w:eastAsia="fr-FR"/>
             </w:rPr>
           </w:pPr>
-          <w:hyperlink w:anchor="_Toc500069465" w:history="1">
+          <w:hyperlink w:anchor="_Toc500174104" w:history="1">
             <w:r>
               <w:rPr>
                 <w:rStyle w:val="Lienhypertexte"/>
                 <w:noProof/>
               </w:rPr>
-              <w:t>Impacte du jour de la semaine</w:t>
+              <w:t>Modèle non-linéaire</w:t>
             </w:r>
             <w:r>
               <w:rPr>
@@ -1001,7 +2098,7 @@
                 <w:noProof/>
                 <w:webHidden/>
               </w:rPr>
-              <w:instrText xml:space="preserve"> PAGEREF _Toc500069465 \h </w:instrText>
+              <w:instrText xml:space="preserve"> PAGEREF _Toc500174104 \h </w:instrText>
             </w:r>
             <w:r>
               <w:rPr>
@@ -1021,7 +2118,7 @@
                 <w:noProof/>
                 <w:webHidden/>
               </w:rPr>
-              <w:t>11</w:t>
+              <w:t>26</w:t>
             </w:r>
             <w:r>
               <w:rPr>
@@ -1044,13 +2141,13 @@
               <w:lang w:eastAsia="fr-FR"/>
             </w:rPr>
           </w:pPr>
-          <w:hyperlink w:anchor="_Toc500069466" w:history="1">
+          <w:hyperlink w:anchor="_Toc500174105" w:history="1">
             <w:r>
               <w:rPr>
                 <w:rStyle w:val="Lienhypertexte"/>
                 <w:noProof/>
               </w:rPr>
-              <w:t>Impacte de la date</w:t>
+              <w:t>Modèles temporels</w:t>
             </w:r>
             <w:r>
               <w:rPr>
@@ -1071,7 +2168,7 @@
                 <w:noProof/>
                 <w:webHidden/>
               </w:rPr>
-              <w:instrText xml:space="preserve"> PAGEREF _Toc500069466 \h </w:instrText>
+              <w:instrText xml:space="preserve"> PAGEREF _Toc500174105 \h </w:instrText>
             </w:r>
             <w:r>
               <w:rPr>
@@ -1091,7 +2188,7 @@
                 <w:noProof/>
                 <w:webHidden/>
               </w:rPr>
-              <w:t>12</w:t>
+              <w:t>27</w:t>
             </w:r>
             <w:r>
               <w:rPr>
@@ -1104,7 +2201,7 @@
         </w:p>
         <w:p>
           <w:pPr>
-            <w:pStyle w:val="TM3"/>
+            <w:pStyle w:val="TM2"/>
             <w:tabs>
               <w:tab w:val="right" w:leader="dot" w:pos="9062"/>
             </w:tabs>
@@ -1114,13 +2211,13 @@
               <w:lang w:eastAsia="fr-FR"/>
             </w:rPr>
           </w:pPr>
-          <w:hyperlink w:anchor="_Toc500069467" w:history="1">
+          <w:hyperlink w:anchor="_Toc500174106" w:history="1">
             <w:r>
               <w:rPr>
                 <w:rStyle w:val="Lienhypertexte"/>
                 <w:noProof/>
               </w:rPr>
-              <w:t>Cas Jour/mois</w:t>
+              <w:t>RNN</w:t>
             </w:r>
             <w:r>
               <w:rPr>
@@ -1141,7 +2238,7 @@
                 <w:noProof/>
                 <w:webHidden/>
               </w:rPr>
-              <w:instrText xml:space="preserve"> PAGEREF _Toc500069467 \h </w:instrText>
+              <w:instrText xml:space="preserve"> PAGEREF _Toc500174106 \h </w:instrText>
             </w:r>
             <w:r>
               <w:rPr>
@@ -1161,77 +2258,7 @@
                 <w:noProof/>
                 <w:webHidden/>
               </w:rPr>
-              <w:t>12</w:t>
-            </w:r>
-            <w:r>
-              <w:rPr>
-                <w:noProof/>
-                <w:webHidden/>
-              </w:rPr>
-              <w:fldChar w:fldCharType="end"/>
-            </w:r>
-          </w:hyperlink>
-        </w:p>
-        <w:p>
-          <w:pPr>
-            <w:pStyle w:val="TM3"/>
-            <w:tabs>
-              <w:tab w:val="right" w:leader="dot" w:pos="9062"/>
-            </w:tabs>
-            <w:rPr>
-              <w:rFonts w:eastAsiaTheme="minorEastAsia"/>
-              <w:noProof/>
-              <w:lang w:eastAsia="fr-FR"/>
-            </w:rPr>
-          </w:pPr>
-          <w:hyperlink w:anchor="_Toc500069468" w:history="1">
-            <w:r>
-              <w:rPr>
-                <w:rStyle w:val="Lienhypertexte"/>
-                <w:noProof/>
-              </w:rPr>
-              <w:t>Cas Semaines</w:t>
-            </w:r>
-            <w:r>
-              <w:rPr>
-                <w:noProof/>
-                <w:webHidden/>
-              </w:rPr>
-              <w:tab/>
-            </w:r>
-            <w:r>
-              <w:rPr>
-                <w:noProof/>
-                <w:webHidden/>
-              </w:rPr>
-              <w:fldChar w:fldCharType="begin"/>
-            </w:r>
-            <w:r>
-              <w:rPr>
-                <w:noProof/>
-                <w:webHidden/>
-              </w:rPr>
-              <w:instrText xml:space="preserve"> PAGEREF _Toc500069468 \h </w:instrText>
-            </w:r>
-            <w:r>
-              <w:rPr>
-                <w:noProof/>
-                <w:webHidden/>
-              </w:rPr>
-            </w:r>
-            <w:r>
-              <w:rPr>
-                <w:noProof/>
-                <w:webHidden/>
-              </w:rPr>
-              <w:fldChar w:fldCharType="separate"/>
-            </w:r>
-            <w:r>
-              <w:rPr>
-                <w:noProof/>
-                <w:webHidden/>
-              </w:rPr>
-              <w:t>12</w:t>
+              <w:t>28</w:t>
             </w:r>
             <w:r>
               <w:rPr>
@@ -1254,13 +2281,13 @@
               <w:lang w:eastAsia="fr-FR"/>
             </w:rPr>
           </w:pPr>
-          <w:hyperlink w:anchor="_Toc500069469" w:history="1">
+          <w:hyperlink w:anchor="_Toc500174107" w:history="1">
             <w:r>
               <w:rPr>
                 <w:rStyle w:val="Lienhypertexte"/>
                 <w:noProof/>
               </w:rPr>
-              <w:t>Modélisation</w:t>
+              <w:t>Conclusion</w:t>
             </w:r>
             <w:r>
               <w:rPr>
@@ -1281,7 +2308,7 @@
                 <w:noProof/>
                 <w:webHidden/>
               </w:rPr>
-              <w:instrText xml:space="preserve"> PAGEREF _Toc500069469 \h </w:instrText>
+              <w:instrText xml:space="preserve"> PAGEREF _Toc500174107 \h </w:instrText>
             </w:r>
             <w:r>
               <w:rPr>
@@ -1301,777 +2328,7 @@
                 <w:noProof/>
                 <w:webHidden/>
               </w:rPr>
-              <w:t>14</w:t>
-            </w:r>
-            <w:r>
-              <w:rPr>
-                <w:noProof/>
-                <w:webHidden/>
-              </w:rPr>
-              <w:fldChar w:fldCharType="end"/>
-            </w:r>
-          </w:hyperlink>
-        </w:p>
-        <w:p>
-          <w:pPr>
-            <w:pStyle w:val="TM2"/>
-            <w:tabs>
-              <w:tab w:val="right" w:leader="dot" w:pos="9062"/>
-            </w:tabs>
-            <w:rPr>
-              <w:rFonts w:eastAsiaTheme="minorEastAsia"/>
-              <w:noProof/>
-              <w:lang w:eastAsia="fr-FR"/>
-            </w:rPr>
-          </w:pPr>
-          <w:hyperlink w:anchor="_Toc500069470" w:history="1">
-            <w:r>
-              <w:rPr>
-                <w:rStyle w:val="Lienhypertexte"/>
-                <w:noProof/>
-              </w:rPr>
-              <w:t>Modèle 1:</w:t>
-            </w:r>
-            <w:r>
-              <w:rPr>
-                <w:noProof/>
-                <w:webHidden/>
-              </w:rPr>
-              <w:tab/>
-            </w:r>
-            <w:r>
-              <w:rPr>
-                <w:noProof/>
-                <w:webHidden/>
-              </w:rPr>
-              <w:fldChar w:fldCharType="begin"/>
-            </w:r>
-            <w:r>
-              <w:rPr>
-                <w:noProof/>
-                <w:webHidden/>
-              </w:rPr>
-              <w:instrText xml:space="preserve"> PAGEREF _Toc500069470 \h </w:instrText>
-            </w:r>
-            <w:r>
-              <w:rPr>
-                <w:noProof/>
-                <w:webHidden/>
-              </w:rPr>
-            </w:r>
-            <w:r>
-              <w:rPr>
-                <w:noProof/>
-                <w:webHidden/>
-              </w:rPr>
-              <w:fldChar w:fldCharType="separate"/>
-            </w:r>
-            <w:r>
-              <w:rPr>
-                <w:noProof/>
-                <w:webHidden/>
-              </w:rPr>
-              <w:t>14</w:t>
-            </w:r>
-            <w:r>
-              <w:rPr>
-                <w:noProof/>
-                <w:webHidden/>
-              </w:rPr>
-              <w:fldChar w:fldCharType="end"/>
-            </w:r>
-          </w:hyperlink>
-        </w:p>
-        <w:p>
-          <w:pPr>
-            <w:pStyle w:val="TM3"/>
-            <w:tabs>
-              <w:tab w:val="right" w:leader="dot" w:pos="9062"/>
-            </w:tabs>
-            <w:rPr>
-              <w:rFonts w:eastAsiaTheme="minorEastAsia"/>
-              <w:noProof/>
-              <w:lang w:eastAsia="fr-FR"/>
-            </w:rPr>
-          </w:pPr>
-          <w:hyperlink w:anchor="_Toc500069471" w:history="1">
-            <w:r>
-              <w:rPr>
-                <w:rStyle w:val="Lienhypertexte"/>
-                <w:noProof/>
-              </w:rPr>
-              <w:t>Sélection du dataset (week format / jour&amp;mois)</w:t>
-            </w:r>
-            <w:r>
-              <w:rPr>
-                <w:noProof/>
-                <w:webHidden/>
-              </w:rPr>
-              <w:tab/>
-            </w:r>
-            <w:r>
-              <w:rPr>
-                <w:noProof/>
-                <w:webHidden/>
-              </w:rPr>
-              <w:fldChar w:fldCharType="begin"/>
-            </w:r>
-            <w:r>
-              <w:rPr>
-                <w:noProof/>
-                <w:webHidden/>
-              </w:rPr>
-              <w:instrText xml:space="preserve"> PAGEREF _Toc500069471 \h </w:instrText>
-            </w:r>
-            <w:r>
-              <w:rPr>
-                <w:noProof/>
-                <w:webHidden/>
-              </w:rPr>
-            </w:r>
-            <w:r>
-              <w:rPr>
-                <w:noProof/>
-                <w:webHidden/>
-              </w:rPr>
-              <w:fldChar w:fldCharType="separate"/>
-            </w:r>
-            <w:r>
-              <w:rPr>
-                <w:noProof/>
-                <w:webHidden/>
-              </w:rPr>
-              <w:t>14</w:t>
-            </w:r>
-            <w:r>
-              <w:rPr>
-                <w:noProof/>
-                <w:webHidden/>
-              </w:rPr>
-              <w:fldChar w:fldCharType="end"/>
-            </w:r>
-          </w:hyperlink>
-        </w:p>
-        <w:p>
-          <w:pPr>
-            <w:pStyle w:val="TM2"/>
-            <w:tabs>
-              <w:tab w:val="right" w:leader="dot" w:pos="9062"/>
-            </w:tabs>
-            <w:rPr>
-              <w:rFonts w:eastAsiaTheme="minorEastAsia"/>
-              <w:noProof/>
-              <w:lang w:eastAsia="fr-FR"/>
-            </w:rPr>
-          </w:pPr>
-          <w:hyperlink w:anchor="_Toc500069472" w:history="1">
-            <w:r>
-              <w:rPr>
-                <w:rStyle w:val="Lienhypertexte"/>
-                <w:noProof/>
-              </w:rPr>
-              <w:t>Modèle 2:</w:t>
-            </w:r>
-            <w:r>
-              <w:rPr>
-                <w:noProof/>
-                <w:webHidden/>
-              </w:rPr>
-              <w:tab/>
-            </w:r>
-            <w:r>
-              <w:rPr>
-                <w:noProof/>
-                <w:webHidden/>
-              </w:rPr>
-              <w:fldChar w:fldCharType="begin"/>
-            </w:r>
-            <w:r>
-              <w:rPr>
-                <w:noProof/>
-                <w:webHidden/>
-              </w:rPr>
-              <w:instrText xml:space="preserve"> PAGEREF _Toc500069472 \h </w:instrText>
-            </w:r>
-            <w:r>
-              <w:rPr>
-                <w:noProof/>
-                <w:webHidden/>
-              </w:rPr>
-            </w:r>
-            <w:r>
-              <w:rPr>
-                <w:noProof/>
-                <w:webHidden/>
-              </w:rPr>
-              <w:fldChar w:fldCharType="separate"/>
-            </w:r>
-            <w:r>
-              <w:rPr>
-                <w:noProof/>
-                <w:webHidden/>
-              </w:rPr>
-              <w:t>17</w:t>
-            </w:r>
-            <w:r>
-              <w:rPr>
-                <w:noProof/>
-                <w:webHidden/>
-              </w:rPr>
-              <w:fldChar w:fldCharType="end"/>
-            </w:r>
-          </w:hyperlink>
-        </w:p>
-        <w:p>
-          <w:pPr>
-            <w:pStyle w:val="TM2"/>
-            <w:tabs>
-              <w:tab w:val="right" w:leader="dot" w:pos="9062"/>
-            </w:tabs>
-            <w:rPr>
-              <w:rFonts w:eastAsiaTheme="minorEastAsia"/>
-              <w:noProof/>
-              <w:lang w:eastAsia="fr-FR"/>
-            </w:rPr>
-          </w:pPr>
-          <w:hyperlink w:anchor="_Toc500069473" w:history="1">
-            <w:r>
-              <w:rPr>
-                <w:rStyle w:val="Lienhypertexte"/>
-                <w:noProof/>
-              </w:rPr>
-              <w:t>Split du dataset</w:t>
-            </w:r>
-            <w:r>
-              <w:rPr>
-                <w:noProof/>
-                <w:webHidden/>
-              </w:rPr>
-              <w:tab/>
-            </w:r>
-            <w:r>
-              <w:rPr>
-                <w:noProof/>
-                <w:webHidden/>
-              </w:rPr>
-              <w:fldChar w:fldCharType="begin"/>
-            </w:r>
-            <w:r>
-              <w:rPr>
-                <w:noProof/>
-                <w:webHidden/>
-              </w:rPr>
-              <w:instrText xml:space="preserve"> PAGEREF _Toc500069473 \h </w:instrText>
-            </w:r>
-            <w:r>
-              <w:rPr>
-                <w:noProof/>
-                <w:webHidden/>
-              </w:rPr>
-            </w:r>
-            <w:r>
-              <w:rPr>
-                <w:noProof/>
-                <w:webHidden/>
-              </w:rPr>
-              <w:fldChar w:fldCharType="separate"/>
-            </w:r>
-            <w:r>
-              <w:rPr>
-                <w:noProof/>
-                <w:webHidden/>
-              </w:rPr>
-              <w:t>17</w:t>
-            </w:r>
-            <w:r>
-              <w:rPr>
-                <w:noProof/>
-                <w:webHidden/>
-              </w:rPr>
-              <w:fldChar w:fldCharType="end"/>
-            </w:r>
-          </w:hyperlink>
-        </w:p>
-        <w:p>
-          <w:pPr>
-            <w:pStyle w:val="TM1"/>
-            <w:tabs>
-              <w:tab w:val="right" w:leader="dot" w:pos="9062"/>
-            </w:tabs>
-            <w:rPr>
-              <w:rFonts w:eastAsiaTheme="minorEastAsia"/>
-              <w:noProof/>
-              <w:lang w:eastAsia="fr-FR"/>
-            </w:rPr>
-          </w:pPr>
-          <w:hyperlink w:anchor="_Toc500069474" w:history="1">
-            <w:r>
-              <w:rPr>
-                <w:rStyle w:val="Lienhypertexte"/>
-                <w:noProof/>
-              </w:rPr>
-              <w:t>Interprétation</w:t>
-            </w:r>
-            <w:r>
-              <w:rPr>
-                <w:noProof/>
-                <w:webHidden/>
-              </w:rPr>
-              <w:tab/>
-            </w:r>
-            <w:r>
-              <w:rPr>
-                <w:noProof/>
-                <w:webHidden/>
-              </w:rPr>
-              <w:fldChar w:fldCharType="begin"/>
-            </w:r>
-            <w:r>
-              <w:rPr>
-                <w:noProof/>
-                <w:webHidden/>
-              </w:rPr>
-              <w:instrText xml:space="preserve"> PAGEREF _Toc500069474 \h </w:instrText>
-            </w:r>
-            <w:r>
-              <w:rPr>
-                <w:noProof/>
-                <w:webHidden/>
-              </w:rPr>
-            </w:r>
-            <w:r>
-              <w:rPr>
-                <w:noProof/>
-                <w:webHidden/>
-              </w:rPr>
-              <w:fldChar w:fldCharType="separate"/>
-            </w:r>
-            <w:r>
-              <w:rPr>
-                <w:noProof/>
-                <w:webHidden/>
-              </w:rPr>
-              <w:t>18</w:t>
-            </w:r>
-            <w:r>
-              <w:rPr>
-                <w:noProof/>
-                <w:webHidden/>
-              </w:rPr>
-              <w:fldChar w:fldCharType="end"/>
-            </w:r>
-          </w:hyperlink>
-        </w:p>
-        <w:p>
-          <w:pPr>
-            <w:pStyle w:val="TM1"/>
-            <w:tabs>
-              <w:tab w:val="right" w:leader="dot" w:pos="9062"/>
-            </w:tabs>
-            <w:rPr>
-              <w:rFonts w:eastAsiaTheme="minorEastAsia"/>
-              <w:noProof/>
-              <w:lang w:eastAsia="fr-FR"/>
-            </w:rPr>
-          </w:pPr>
-          <w:hyperlink w:anchor="_Toc500069475" w:history="1">
-            <w:r>
-              <w:rPr>
-                <w:rStyle w:val="Lienhypertexte"/>
-                <w:noProof/>
-              </w:rPr>
-              <w:t>API</w:t>
-            </w:r>
-            <w:r>
-              <w:rPr>
-                <w:noProof/>
-                <w:webHidden/>
-              </w:rPr>
-              <w:tab/>
-            </w:r>
-            <w:r>
-              <w:rPr>
-                <w:noProof/>
-                <w:webHidden/>
-              </w:rPr>
-              <w:fldChar w:fldCharType="begin"/>
-            </w:r>
-            <w:r>
-              <w:rPr>
-                <w:noProof/>
-                <w:webHidden/>
-              </w:rPr>
-              <w:instrText xml:space="preserve"> PAGEREF _Toc500069475 \h </w:instrText>
-            </w:r>
-            <w:r>
-              <w:rPr>
-                <w:noProof/>
-                <w:webHidden/>
-              </w:rPr>
-            </w:r>
-            <w:r>
-              <w:rPr>
-                <w:noProof/>
-                <w:webHidden/>
-              </w:rPr>
-              <w:fldChar w:fldCharType="separate"/>
-            </w:r>
-            <w:r>
-              <w:rPr>
-                <w:noProof/>
-                <w:webHidden/>
-              </w:rPr>
-              <w:t>24</w:t>
-            </w:r>
-            <w:r>
-              <w:rPr>
-                <w:noProof/>
-                <w:webHidden/>
-              </w:rPr>
-              <w:fldChar w:fldCharType="end"/>
-            </w:r>
-          </w:hyperlink>
-        </w:p>
-        <w:p>
-          <w:pPr>
-            <w:pStyle w:val="TM1"/>
-            <w:tabs>
-              <w:tab w:val="right" w:leader="dot" w:pos="9062"/>
-            </w:tabs>
-            <w:rPr>
-              <w:rFonts w:eastAsiaTheme="minorEastAsia"/>
-              <w:noProof/>
-              <w:lang w:eastAsia="fr-FR"/>
-            </w:rPr>
-          </w:pPr>
-          <w:hyperlink w:anchor="_Toc500069476" w:history="1">
-            <w:r>
-              <w:rPr>
-                <w:rStyle w:val="Lienhypertexte"/>
-                <w:noProof/>
-              </w:rPr>
-              <w:t>Pistes d'évolutions</w:t>
-            </w:r>
-            <w:r>
-              <w:rPr>
-                <w:noProof/>
-                <w:webHidden/>
-              </w:rPr>
-              <w:tab/>
-            </w:r>
-            <w:r>
-              <w:rPr>
-                <w:noProof/>
-                <w:webHidden/>
-              </w:rPr>
-              <w:fldChar w:fldCharType="begin"/>
-            </w:r>
-            <w:r>
-              <w:rPr>
-                <w:noProof/>
-                <w:webHidden/>
-              </w:rPr>
-              <w:instrText xml:space="preserve"> PAGEREF _Toc500069476 \h </w:instrText>
-            </w:r>
-            <w:r>
-              <w:rPr>
-                <w:noProof/>
-                <w:webHidden/>
-              </w:rPr>
-            </w:r>
-            <w:r>
-              <w:rPr>
-                <w:noProof/>
-                <w:webHidden/>
-              </w:rPr>
-              <w:fldChar w:fldCharType="separate"/>
-            </w:r>
-            <w:r>
-              <w:rPr>
-                <w:noProof/>
-                <w:webHidden/>
-              </w:rPr>
-              <w:t>25</w:t>
-            </w:r>
-            <w:r>
-              <w:rPr>
-                <w:noProof/>
-                <w:webHidden/>
-              </w:rPr>
-              <w:fldChar w:fldCharType="end"/>
-            </w:r>
-          </w:hyperlink>
-        </w:p>
-        <w:p>
-          <w:pPr>
-            <w:pStyle w:val="TM2"/>
-            <w:tabs>
-              <w:tab w:val="right" w:leader="dot" w:pos="9062"/>
-            </w:tabs>
-            <w:rPr>
-              <w:rFonts w:eastAsiaTheme="minorEastAsia"/>
-              <w:noProof/>
-              <w:lang w:eastAsia="fr-FR"/>
-            </w:rPr>
-          </w:pPr>
-          <w:hyperlink w:anchor="_Toc500069477" w:history="1">
-            <w:r>
-              <w:rPr>
-                <w:rStyle w:val="Lienhypertexte"/>
-                <w:noProof/>
-              </w:rPr>
-              <w:t>Modèle non-linéaire</w:t>
-            </w:r>
-            <w:r>
-              <w:rPr>
-                <w:noProof/>
-                <w:webHidden/>
-              </w:rPr>
-              <w:tab/>
-            </w:r>
-            <w:r>
-              <w:rPr>
-                <w:noProof/>
-                <w:webHidden/>
-              </w:rPr>
-              <w:fldChar w:fldCharType="begin"/>
-            </w:r>
-            <w:r>
-              <w:rPr>
-                <w:noProof/>
-                <w:webHidden/>
-              </w:rPr>
-              <w:instrText xml:space="preserve"> PAGEREF _Toc500069477 \h </w:instrText>
-            </w:r>
-            <w:r>
-              <w:rPr>
-                <w:noProof/>
-                <w:webHidden/>
-              </w:rPr>
-            </w:r>
-            <w:r>
-              <w:rPr>
-                <w:noProof/>
-                <w:webHidden/>
-              </w:rPr>
-              <w:fldChar w:fldCharType="separate"/>
-            </w:r>
-            <w:r>
-              <w:rPr>
-                <w:noProof/>
-                <w:webHidden/>
-              </w:rPr>
-              <w:t>25</w:t>
-            </w:r>
-            <w:r>
-              <w:rPr>
-                <w:noProof/>
-                <w:webHidden/>
-              </w:rPr>
-              <w:fldChar w:fldCharType="end"/>
-            </w:r>
-          </w:hyperlink>
-        </w:p>
-        <w:p>
-          <w:pPr>
-            <w:pStyle w:val="TM2"/>
-            <w:tabs>
-              <w:tab w:val="right" w:leader="dot" w:pos="9062"/>
-            </w:tabs>
-            <w:rPr>
-              <w:rFonts w:eastAsiaTheme="minorEastAsia"/>
-              <w:noProof/>
-              <w:lang w:eastAsia="fr-FR"/>
-            </w:rPr>
-          </w:pPr>
-          <w:hyperlink w:anchor="_Toc500069478" w:history="1">
-            <w:r>
-              <w:rPr>
-                <w:rStyle w:val="Lienhypertexte"/>
-                <w:noProof/>
-              </w:rPr>
-              <w:t>Modèles temporels</w:t>
-            </w:r>
-            <w:r>
-              <w:rPr>
-                <w:noProof/>
-                <w:webHidden/>
-              </w:rPr>
-              <w:tab/>
-            </w:r>
-            <w:r>
-              <w:rPr>
-                <w:noProof/>
-                <w:webHidden/>
-              </w:rPr>
-              <w:fldChar w:fldCharType="begin"/>
-            </w:r>
-            <w:r>
-              <w:rPr>
-                <w:noProof/>
-                <w:webHidden/>
-              </w:rPr>
-              <w:instrText xml:space="preserve"> PAGEREF _Toc500069478 \h </w:instrText>
-            </w:r>
-            <w:r>
-              <w:rPr>
-                <w:noProof/>
-                <w:webHidden/>
-              </w:rPr>
-            </w:r>
-            <w:r>
-              <w:rPr>
-                <w:noProof/>
-                <w:webHidden/>
-              </w:rPr>
-              <w:fldChar w:fldCharType="separate"/>
-            </w:r>
-            <w:r>
-              <w:rPr>
-                <w:noProof/>
-                <w:webHidden/>
-              </w:rPr>
-              <w:t>26</w:t>
-            </w:r>
-            <w:r>
-              <w:rPr>
-                <w:noProof/>
-                <w:webHidden/>
-              </w:rPr>
-              <w:fldChar w:fldCharType="end"/>
-            </w:r>
-          </w:hyperlink>
-        </w:p>
-        <w:p>
-          <w:pPr>
-            <w:pStyle w:val="TM2"/>
-            <w:tabs>
-              <w:tab w:val="right" w:leader="dot" w:pos="9062"/>
-            </w:tabs>
-            <w:rPr>
-              <w:rFonts w:eastAsiaTheme="minorEastAsia"/>
-              <w:noProof/>
-              <w:lang w:eastAsia="fr-FR"/>
-            </w:rPr>
-          </w:pPr>
-          <w:hyperlink w:anchor="_Toc500069479" w:history="1">
-            <w:r>
-              <w:rPr>
-                <w:rStyle w:val="Lienhypertexte"/>
-                <w:noProof/>
-              </w:rPr>
-              <w:t>RNN</w:t>
-            </w:r>
-            <w:r>
-              <w:rPr>
-                <w:noProof/>
-                <w:webHidden/>
-              </w:rPr>
-              <w:tab/>
-            </w:r>
-            <w:r>
-              <w:rPr>
-                <w:noProof/>
-                <w:webHidden/>
-              </w:rPr>
-              <w:fldChar w:fldCharType="begin"/>
-            </w:r>
-            <w:r>
-              <w:rPr>
-                <w:noProof/>
-                <w:webHidden/>
-              </w:rPr>
-              <w:instrText xml:space="preserve"> PAGEREF _Toc500069479 \h </w:instrText>
-            </w:r>
-            <w:r>
-              <w:rPr>
-                <w:noProof/>
-                <w:webHidden/>
-              </w:rPr>
-            </w:r>
-            <w:r>
-              <w:rPr>
-                <w:noProof/>
-                <w:webHidden/>
-              </w:rPr>
-              <w:fldChar w:fldCharType="separate"/>
-            </w:r>
-            <w:r>
-              <w:rPr>
-                <w:noProof/>
-                <w:webHidden/>
-              </w:rPr>
-              <w:t>27</w:t>
-            </w:r>
-            <w:r>
-              <w:rPr>
-                <w:noProof/>
-                <w:webHidden/>
-              </w:rPr>
-              <w:fldChar w:fldCharType="end"/>
-            </w:r>
-          </w:hyperlink>
-        </w:p>
-        <w:p>
-          <w:pPr>
-            <w:pStyle w:val="TM1"/>
-            <w:tabs>
-              <w:tab w:val="right" w:leader="dot" w:pos="9062"/>
-            </w:tabs>
-            <w:rPr>
-              <w:rFonts w:eastAsiaTheme="minorEastAsia"/>
-              <w:noProof/>
-              <w:lang w:eastAsia="fr-FR"/>
-            </w:rPr>
-          </w:pPr>
-          <w:hyperlink w:anchor="_Toc500069480" w:history="1">
-            <w:r>
-              <w:rPr>
-                <w:rStyle w:val="Lienhypertexte"/>
-                <w:noProof/>
-              </w:rPr>
-              <w:t>Conclusion</w:t>
-            </w:r>
-            <w:r>
-              <w:rPr>
-                <w:noProof/>
-                <w:webHidden/>
-              </w:rPr>
-              <w:tab/>
-            </w:r>
-            <w:r>
-              <w:rPr>
-                <w:noProof/>
-                <w:webHidden/>
-              </w:rPr>
-              <w:fldChar w:fldCharType="begin"/>
-            </w:r>
-            <w:r>
-              <w:rPr>
-                <w:noProof/>
-                <w:webHidden/>
-              </w:rPr>
-              <w:instrText xml:space="preserve"> PAGEREF _Toc500069480 \h </w:instrText>
-            </w:r>
-            <w:r>
-              <w:rPr>
-                <w:noProof/>
-                <w:webHidden/>
-              </w:rPr>
-            </w:r>
-            <w:r>
-              <w:rPr>
-                <w:noProof/>
-                <w:webHidden/>
-              </w:rPr>
-              <w:fldChar w:fldCharType="separate"/>
-            </w:r>
-            <w:r>
-              <w:rPr>
-                <w:noProof/>
-                <w:webHidden/>
-              </w:rPr>
-              <w:t>27</w:t>
+              <w:t>28</w:t>
             </w:r>
             <w:r>
               <w:rPr>
@@ -2101,12 +2358,11 @@
       <w:pPr>
         <w:pStyle w:val="Titre1"/>
       </w:pPr>
-      <w:bookmarkStart w:id="0" w:name="_Toc500069452"/>
-      <w:r>
-        <w:lastRenderedPageBreak/>
+      <w:bookmarkStart w:id="1" w:name="_Toc500174076"/>
+      <w:r>
         <w:t>Synthèse</w:t>
       </w:r>
-      <w:bookmarkEnd w:id="0"/>
+      <w:bookmarkEnd w:id="1"/>
     </w:p>
     <w:p>
       <w:pPr>
@@ -2409,12 +2665,12 @@
         <w:pStyle w:val="Titre1"/>
         <w:jc w:val="both"/>
       </w:pPr>
-      <w:bookmarkStart w:id="1" w:name="_Toc500069453"/>
+      <w:bookmarkStart w:id="2" w:name="_Toc500174077"/>
       <w:r>
         <w:lastRenderedPageBreak/>
         <w:t>Introduction</w:t>
       </w:r>
-      <w:bookmarkEnd w:id="1"/>
+      <w:bookmarkEnd w:id="2"/>
     </w:p>
     <w:p>
       <w:pPr>
@@ -2456,11 +2712,11 @@
         <w:pStyle w:val="Titre1"/>
         <w:jc w:val="both"/>
       </w:pPr>
-      <w:bookmarkStart w:id="2" w:name="_Toc500069454"/>
+      <w:bookmarkStart w:id="3" w:name="_Toc500174078"/>
       <w:r>
         <w:t>Nettoyage</w:t>
       </w:r>
-      <w:bookmarkEnd w:id="2"/>
+      <w:bookmarkEnd w:id="3"/>
     </w:p>
     <w:p>
       <w:pPr>
@@ -2596,14 +2852,14 @@
       <w:pPr>
         <w:pStyle w:val="Titre2"/>
       </w:pPr>
-      <w:bookmarkStart w:id="3" w:name="_Toc500069455"/>
+      <w:bookmarkStart w:id="4" w:name="_Toc500174079"/>
       <w:r>
         <w:t>Nettoyage particulier</w:t>
       </w:r>
       <w:r>
         <w:t xml:space="preserve"> – Modèle 1:</w:t>
       </w:r>
-      <w:bookmarkEnd w:id="3"/>
+      <w:bookmarkEnd w:id="4"/>
     </w:p>
     <w:p>
       <w:pPr>
@@ -2653,11 +2909,11 @@
       <w:pPr>
         <w:pStyle w:val="Titre3"/>
       </w:pPr>
-      <w:bookmarkStart w:id="4" w:name="_Toc500069456"/>
+      <w:bookmarkStart w:id="5" w:name="_Toc500174080"/>
       <w:r>
         <w:t>Suppression des retards imprévisibles</w:t>
       </w:r>
-      <w:bookmarkEnd w:id="4"/>
+      <w:bookmarkEnd w:id="5"/>
     </w:p>
     <w:p>
       <w:pPr>
@@ -2712,11 +2968,11 @@
       <w:pPr>
         <w:pStyle w:val="Titre3"/>
       </w:pPr>
-      <w:bookmarkStart w:id="5" w:name="_Toc500069457"/>
+      <w:bookmarkStart w:id="6" w:name="_Toc500174081"/>
       <w:r>
         <w:t>Suppression des retards semi-prévisibles</w:t>
       </w:r>
-      <w:bookmarkEnd w:id="5"/>
+      <w:bookmarkEnd w:id="6"/>
       <w:r>
         <w:t xml:space="preserve"> </w:t>
       </w:r>
@@ -2851,14 +3107,14 @@
       <w:pPr>
         <w:pStyle w:val="Titre2"/>
       </w:pPr>
-      <w:bookmarkStart w:id="6" w:name="_Toc500069458"/>
+      <w:bookmarkStart w:id="7" w:name="_Toc500174082"/>
       <w:r>
         <w:t>Nettoyage particulier</w:t>
       </w:r>
       <w:r>
         <w:t xml:space="preserve"> – Modèle 2:</w:t>
       </w:r>
-      <w:bookmarkEnd w:id="6"/>
+      <w:bookmarkEnd w:id="7"/>
     </w:p>
     <w:p>
       <w:pPr>
@@ -2980,11 +3236,11 @@
       <w:pPr>
         <w:pStyle w:val="Titre1"/>
       </w:pPr>
-      <w:bookmarkStart w:id="7" w:name="_Toc500069459"/>
+      <w:bookmarkStart w:id="8" w:name="_Toc500174083"/>
       <w:r>
         <w:t>Exploration</w:t>
       </w:r>
-      <w:bookmarkEnd w:id="7"/>
+      <w:bookmarkEnd w:id="8"/>
     </w:p>
     <w:p>
       <w:pPr>
@@ -3097,11 +3353,11 @@
       <w:pPr>
         <w:pStyle w:val="Titre2"/>
       </w:pPr>
-      <w:bookmarkStart w:id="8" w:name="_Toc500069460"/>
+      <w:bookmarkStart w:id="9" w:name="_Toc500174084"/>
       <w:r>
         <w:t>Impacte de la compagnie</w:t>
       </w:r>
-      <w:bookmarkEnd w:id="8"/>
+      <w:bookmarkEnd w:id="9"/>
     </w:p>
     <w:p>
       <w:r>
@@ -3216,11 +3472,11 @@
       <w:pPr>
         <w:pStyle w:val="Titre2"/>
       </w:pPr>
-      <w:bookmarkStart w:id="9" w:name="_Toc500069461"/>
+      <w:bookmarkStart w:id="10" w:name="_Toc500174085"/>
       <w:r>
         <w:t>Impacte des aéroports</w:t>
       </w:r>
-      <w:bookmarkEnd w:id="9"/>
+      <w:bookmarkEnd w:id="10"/>
     </w:p>
     <w:p>
       <w:r>
@@ -3357,21 +3613,21 @@
       <w:pPr>
         <w:pStyle w:val="Titre2"/>
       </w:pPr>
-      <w:bookmarkStart w:id="10" w:name="_Toc500069462"/>
+      <w:bookmarkStart w:id="11" w:name="_Toc500174086"/>
       <w:r>
         <w:t>Impacte de l'heure</w:t>
       </w:r>
-      <w:bookmarkEnd w:id="10"/>
+      <w:bookmarkEnd w:id="11"/>
     </w:p>
     <w:p>
       <w:pPr>
         <w:pStyle w:val="Titre3"/>
       </w:pPr>
-      <w:bookmarkStart w:id="11" w:name="_Toc500069463"/>
+      <w:bookmarkStart w:id="12" w:name="_Toc500174087"/>
       <w:r>
         <w:t>Modèle 1</w:t>
       </w:r>
-      <w:bookmarkEnd w:id="11"/>
+      <w:bookmarkEnd w:id="12"/>
     </w:p>
     <w:p>
       <w:pPr>
@@ -3491,11 +3747,11 @@
       <w:pPr>
         <w:pStyle w:val="Titre3"/>
       </w:pPr>
-      <w:bookmarkStart w:id="12" w:name="_Toc500069464"/>
+      <w:bookmarkStart w:id="13" w:name="_Toc500174088"/>
       <w:r>
         <w:t>Modèle 2</w:t>
       </w:r>
-      <w:bookmarkEnd w:id="12"/>
+      <w:bookmarkEnd w:id="13"/>
     </w:p>
     <w:p>
       <w:r>
@@ -3540,11 +3796,11 @@
       <w:pPr>
         <w:pStyle w:val="Titre2"/>
       </w:pPr>
-      <w:bookmarkStart w:id="13" w:name="_Toc500069465"/>
+      <w:bookmarkStart w:id="14" w:name="_Toc500174089"/>
       <w:r>
         <w:t>Impacte du jour de la semaine</w:t>
       </w:r>
-      <w:bookmarkEnd w:id="13"/>
+      <w:bookmarkEnd w:id="14"/>
     </w:p>
     <w:p>
       <w:pPr>
@@ -3609,11 +3865,11 @@
       <w:pPr>
         <w:pStyle w:val="Titre2"/>
       </w:pPr>
-      <w:bookmarkStart w:id="14" w:name="_Toc500069466"/>
+      <w:bookmarkStart w:id="15" w:name="_Toc500174090"/>
       <w:r>
         <w:t>Impacte de la date</w:t>
       </w:r>
-      <w:bookmarkEnd w:id="14"/>
+      <w:bookmarkEnd w:id="15"/>
     </w:p>
     <w:p>
       <w:r>
@@ -3625,11 +3881,11 @@
       <w:pPr>
         <w:pStyle w:val="Titre3"/>
       </w:pPr>
-      <w:bookmarkStart w:id="15" w:name="_Toc500069467"/>
+      <w:bookmarkStart w:id="16" w:name="_Toc500174091"/>
       <w:r>
         <w:t>Cas Jour/mois</w:t>
       </w:r>
-      <w:bookmarkEnd w:id="15"/>
+      <w:bookmarkEnd w:id="16"/>
     </w:p>
     <w:p>
       <w:r>
@@ -3772,11 +4028,11 @@
       <w:pPr>
         <w:pStyle w:val="Titre3"/>
       </w:pPr>
-      <w:bookmarkStart w:id="16" w:name="_Toc500069468"/>
+      <w:bookmarkStart w:id="17" w:name="_Toc500174092"/>
       <w:r>
         <w:t>Cas Semaines</w:t>
       </w:r>
-      <w:bookmarkEnd w:id="16"/>
+      <w:bookmarkEnd w:id="17"/>
     </w:p>
     <w:p>
       <w:r>
@@ -4001,11 +4257,11 @@
         <w:pStyle w:val="Titre1"/>
         <w:jc w:val="both"/>
       </w:pPr>
-      <w:bookmarkStart w:id="17" w:name="_Toc500069469"/>
+      <w:bookmarkStart w:id="18" w:name="_Toc500174093"/>
       <w:r>
         <w:t>Modélisation</w:t>
       </w:r>
-      <w:bookmarkEnd w:id="17"/>
+      <w:bookmarkEnd w:id="18"/>
     </w:p>
     <w:p>
       <w:pPr>
@@ -4068,11 +4324,11 @@
         <w:pStyle w:val="Titre2"/>
         <w:jc w:val="both"/>
       </w:pPr>
-      <w:bookmarkStart w:id="18" w:name="_Toc500069470"/>
+      <w:bookmarkStart w:id="19" w:name="_Toc500174094"/>
       <w:r>
         <w:t>Modèle 1:</w:t>
       </w:r>
-      <w:bookmarkEnd w:id="18"/>
+      <w:bookmarkEnd w:id="19"/>
     </w:p>
     <w:p>
       <w:pPr>
@@ -4115,14 +4371,14 @@
         <w:pStyle w:val="Titre3"/>
         <w:jc w:val="both"/>
       </w:pPr>
-      <w:bookmarkStart w:id="19" w:name="_Toc500069471"/>
+      <w:bookmarkStart w:id="20" w:name="_Toc500174095"/>
       <w:r>
         <w:t>Sélection</w:t>
       </w:r>
       <w:r>
         <w:t xml:space="preserve"> du dataset (week format / jour&amp;mois)</w:t>
       </w:r>
-      <w:bookmarkEnd w:id="19"/>
+      <w:bookmarkEnd w:id="20"/>
     </w:p>
     <w:p>
       <w:pPr>
@@ -4344,11 +4600,11 @@
       <w:pPr>
         <w:pStyle w:val="Titre2"/>
       </w:pPr>
-      <w:bookmarkStart w:id="20" w:name="_Toc500069472"/>
+      <w:bookmarkStart w:id="21" w:name="_Toc500174096"/>
       <w:r>
         <w:t>Modèle 2:</w:t>
       </w:r>
-      <w:bookmarkEnd w:id="20"/>
+      <w:bookmarkEnd w:id="21"/>
     </w:p>
     <w:p>
       <w:pPr>
@@ -4413,11 +4669,11 @@
       <w:pPr>
         <w:pStyle w:val="Titre2"/>
       </w:pPr>
-      <w:bookmarkStart w:id="21" w:name="_Toc500069473"/>
+      <w:bookmarkStart w:id="22" w:name="_Toc500174097"/>
       <w:r>
         <w:t>Split du dataset</w:t>
       </w:r>
-      <w:bookmarkEnd w:id="21"/>
+      <w:bookmarkEnd w:id="22"/>
     </w:p>
     <w:p>
       <w:pPr>
@@ -4501,12 +4757,22 @@
         <w:pStyle w:val="Titre1"/>
         <w:jc w:val="both"/>
       </w:pPr>
-      <w:bookmarkStart w:id="22" w:name="_Toc500069474"/>
+      <w:bookmarkStart w:id="23" w:name="_Toc500174098"/>
       <w:r>
         <w:lastRenderedPageBreak/>
         <w:t>Interprétation</w:t>
       </w:r>
-      <w:bookmarkEnd w:id="22"/>
+      <w:bookmarkEnd w:id="23"/>
+    </w:p>
+    <w:p>
+      <w:pPr>
+        <w:pStyle w:val="Titre3"/>
+      </w:pPr>
+      <w:bookmarkStart w:id="24" w:name="_Toc500174099"/>
+      <w:r>
+        <w:t>Visualisation de la prédiction</w:t>
+      </w:r>
+      <w:bookmarkEnd w:id="24"/>
     </w:p>
     <w:p>
       <w:pPr>
@@ -4689,31 +4955,44 @@
     </w:p>
     <w:p>
       <w:r>
-        <w:t>Une fois de plus la tendance est suivi mais de manière écrasée. De la même manière que l'on a regardé les coefficients sur le modèle 1, on peut faire de même et regarder les poids des 2 modèles SGDR avec et sans OHE et on trouve :</w:t>
+        <w:t xml:space="preserve">Une fois de plus la tendance est suivi mais de manière écrasée. </w:t>
+      </w:r>
+    </w:p>
+    <w:p>
+      <w:pPr>
+        <w:pStyle w:val="Titre3"/>
+      </w:pPr>
+      <w:bookmarkStart w:id="25" w:name="_Toc500174100"/>
+      <w:r>
+        <w:lastRenderedPageBreak/>
+        <w:t>Visualisation des coefficients</w:t>
+      </w:r>
+      <w:bookmarkEnd w:id="25"/>
+    </w:p>
+    <w:p>
+      <w:pPr>
+        <w:pStyle w:val="Titre4"/>
+      </w:pPr>
+      <w:r>
+        <w:t>SGDR avec et sans OHE</w:t>
+      </w:r>
+    </w:p>
+    <w:p>
+      <w:r>
+        <w:t>De la même manière que l'on a regardé les coefficients sur le modèle 1, on peut faire de même et regarder les poids des 2 modèles SGDR avec et sans OHE et on trouve :</w:t>
       </w:r>
     </w:p>
     <w:p>
       <w:pPr>
         <w:jc w:val="center"/>
       </w:pPr>
-    </w:p>
-    <w:p>
-      <w:pPr>
-        <w:jc w:val="center"/>
-      </w:pPr>
-      <w:r>
-        <w:lastRenderedPageBreak/>
+      <w:r>
         <w:pict>
           <v:shape id="_x0000_i1047" type="#_x0000_t75" style="width:383.15pt;height:226.4pt">
             <v:imagedata r:id="rId32" o:title="weight_week" croptop="5278f" cropbottom="5701f" cropleft="4754f" cropright="5174f"/>
           </v:shape>
         </w:pict>
       </w:r>
-    </w:p>
-    <w:p>
-      <w:pPr>
-        <w:jc w:val="center"/>
-      </w:pPr>
       <w:r>
         <w:pict>
           <v:shape id="_x0000_i1048" type="#_x0000_t75" style="width:381.7pt;height:232.45pt">
@@ -4721,13 +5000,19 @@
           </v:shape>
         </w:pict>
       </w:r>
+    </w:p>
+    <w:p>
+      <w:pPr>
+        <w:jc w:val="center"/>
+      </w:pPr>
       <w:r>
         <w:rPr>
           <w:noProof/>
           <w:lang w:eastAsia="fr-FR"/>
         </w:rPr>
+        <w:lastRenderedPageBreak/>
         <w:drawing>
-          <wp:inline distT="0" distB="0" distL="0" distR="0">
+          <wp:inline distT="0" distB="0" distL="0" distR="0" wp14:anchorId="5D3D8498" wp14:editId="1C14A505">
             <wp:extent cx="4791710" cy="2889250"/>
             <wp:effectExtent l="0" t="0" r="8890" b="6350"/>
             <wp:docPr id="2" name="Image 2" descr="C:\Users\admin\AppData\Local\Microsoft\Windows\INetCache\Content.Word\weight_compagnie.png"/>
@@ -4785,10 +5070,9 @@
           <w:noProof/>
           <w:lang w:eastAsia="fr-FR"/>
         </w:rPr>
-        <w:lastRenderedPageBreak/>
         <w:drawing>
           <wp:inline distT="0" distB="0" distL="0" distR="0">
-            <wp:extent cx="5471769" cy="3349029"/>
+            <wp:extent cx="4788000" cy="2930524"/>
             <wp:effectExtent l="0" t="0" r="0" b="3810"/>
             <wp:docPr id="1" name="Image 1" descr="C:\Users\admin\AppData\Local\Microsoft\Windows\INetCache\Content.Word\weight_other.png"/>
             <wp:cNvGraphicFramePr>
@@ -4804,7 +5088,7 @@
                     </pic:cNvPicPr>
                   </pic:nvPicPr>
                   <pic:blipFill rotWithShape="1">
-                    <a:blip r:embed="rId35">
+                    <a:blip r:embed="rId35" cstate="print">
                       <a:extLst>
                         <a:ext uri="{28A0092B-C50C-407E-A947-70E740481C1C}">
                           <a14:useLocalDpi xmlns:a14="http://schemas.microsoft.com/office/drawing/2010/main" val="0"/>
@@ -4817,7 +5101,7 @@
                   <pic:spPr bwMode="auto">
                     <a:xfrm>
                       <a:off x="0" y="0"/>
-                      <a:ext cx="5475259" cy="3351165"/>
+                      <a:ext cx="4788000" cy="2930524"/>
                     </a:xfrm>
                     <a:prstGeom prst="rect">
                       <a:avLst/>
@@ -4913,6 +5197,15 @@
     </w:p>
     <w:p>
       <w:pPr>
+        <w:pStyle w:val="Titre4"/>
+      </w:pPr>
+      <w:r>
+        <w:lastRenderedPageBreak/>
+        <w:t>Modèle Adaboost</w:t>
+      </w:r>
+    </w:p>
+    <w:p>
+      <w:pPr>
         <w:jc w:val="both"/>
       </w:pPr>
       <w:r>
@@ -4930,7 +5223,6 @@
     </w:p>
     <w:p>
       <w:r>
-        <w:lastRenderedPageBreak/>
         <w:pict>
           <v:shape id="_x0000_i1049" type="#_x0000_t75" style="width:462.7pt;height:281.3pt">
             <v:imagedata r:id="rId36" o:title="booster_coeffs" croptop="5249f" cropleft="6629f" cropright="11247f"/>
@@ -5174,6 +5466,9 @@
       </w:r>
     </w:p>
     <w:p>
+      <w:pPr>
+        <w:jc w:val="both"/>
+      </w:pPr>
       <w:r>
         <w:t>Basé sur les métriques</w:t>
       </w:r>
@@ -5192,13 +5487,98 @@
     </w:p>
     <w:p>
       <w:pPr>
+        <w:pStyle w:val="Titre3"/>
+        <w:jc w:val="both"/>
+      </w:pPr>
+      <w:bookmarkStart w:id="26" w:name="_Toc500174101"/>
+      <w:r>
+        <w:t>Analyse des résidus</w:t>
+      </w:r>
+      <w:bookmarkEnd w:id="26"/>
+    </w:p>
+    <w:p>
+      <w:pPr>
+        <w:jc w:val="both"/>
+      </w:pPr>
+      <w:r>
+        <w:tab/>
+        <w:t>Une des analyses que l'on peut faire est sur l'analyse de l'erreur de prédiction. Sur un histogramme de la répartition de l'erreur, on peut voir qu'une grande partie de l'erreur négative. On prédit donc très souvent en dessous du retard prévue et parfois de beaucoup. De plus on remarque que l'on prédit très peu de fois beaucoup au-dessus. Ce qui est logique car un avion peut partir 10h en retard mais rarement 1h en avance.</w:t>
+      </w:r>
+    </w:p>
+    <w:p>
+      <w:pPr>
+        <w:jc w:val="both"/>
+      </w:pPr>
+      <w:r>
+        <w:tab/>
+        <w:t xml:space="preserve">De ce fait on peut difficilement faire </w:t>
+      </w:r>
+      <w:proofErr w:type="spellStart"/>
+      <w:r>
+        <w:t>fitter</w:t>
+      </w:r>
+      <w:proofErr w:type="spellEnd"/>
+      <w:r>
+        <w:t xml:space="preserve"> la loi normale sur cette erreur. En utilisant la Standard Déviation et la moyenne de l'erreur sur la loi Normale, on trouve la courbe en noir ci-dessous. Si on ajuste au plus juste la loi Normale sur le pic de re</w:t>
+      </w:r>
+      <w:r>
+        <w:t>tard (courbe cyan), on se rend compte que l'on ignorera beaucoup de points. Du coup, afin de prédire un intervalle de confiance, il faut regarde le nombre de points dans un certains range par rapport au nombre de point total. L'objectif étant d'avoir le range le plus petit permettant d'avoir n% des points inclus.</w:t>
+      </w:r>
+    </w:p>
+    <w:p>
+      <w:pPr>
+        <w:jc w:val="both"/>
+      </w:pPr>
+      <w:r>
+        <w:tab/>
+        <w:t>Les limites sont en rouge et bleu ci-dessous.</w:t>
+      </w:r>
+    </w:p>
+    <w:p>
+      <w:pPr>
+        <w:jc w:val="center"/>
+      </w:pPr>
+      <w:r>
+        <w:pict>
+          <v:shape id="_x0000_i1057" type="#_x0000_t75" style="width:413.5pt;height:230.45pt">
+            <v:imagedata r:id="rId41" o:title="interval" croptop="5702f" cropbottom="4502f" cropleft="5008f" cropright="5421f"/>
+          </v:shape>
+        </w:pict>
+      </w:r>
+    </w:p>
+    <w:p>
+      <w:pPr>
+        <w:jc w:val="both"/>
+      </w:pPr>
+      <w:r>
+        <w:t>On a donc un range très grand pour avoir une prédiction à 95%. Celui-ci va de -4</w:t>
+      </w:r>
+      <w:r>
+        <w:t>4 à +15</w:t>
+      </w:r>
+      <w:r>
+        <w:t xml:space="preserve"> minutes</w:t>
+      </w:r>
+      <w:r>
+        <w:t xml:space="preserve">. De ce fait, ce modèle n'est pas extrêmement précis pour donner une prédiction. On peut aussi voir ça sur la valeur du </w:t>
+      </w:r>
+      <w:r>
+        <w:t>coefficient de détermination</w:t>
+      </w:r>
+      <w:r>
+        <w:t xml:space="preserve"> r² qui n'est que de 0.06 (uniquement 6% de la variance est expliquée)</w:t>
+      </w:r>
+    </w:p>
+    <w:p>
+      <w:pPr>
         <w:pStyle w:val="Titre1"/>
       </w:pPr>
-      <w:bookmarkStart w:id="23" w:name="_Toc500069475"/>
-      <w:r>
+      <w:bookmarkStart w:id="27" w:name="_Toc500174102"/>
+      <w:r>
+        <w:lastRenderedPageBreak/>
         <w:t>API</w:t>
       </w:r>
-      <w:bookmarkEnd w:id="23"/>
+      <w:bookmarkEnd w:id="27"/>
     </w:p>
     <w:p>
       <w:pPr>
@@ -5257,7 +5637,7 @@
       <w:r>
         <w:pict>
           <v:shape id="_x0000_i1052" type="#_x0000_t75" style="width:364.05pt;height:259.6pt">
-            <v:imagedata r:id="rId41" o:title="Acceuil"/>
+            <v:imagedata r:id="rId42" o:title="Acceuil"/>
           </v:shape>
         </w:pict>
       </w:r>
@@ -5271,7 +5651,7 @@
       <w:pPr>
         <w:jc w:val="center"/>
       </w:pPr>
-      <w:hyperlink r:id="rId42" w:history="1">
+      <w:hyperlink r:id="rId43" w:history="1">
         <w:r>
           <w:rPr>
             <w:rStyle w:val="Lienhypertexte"/>
@@ -5282,26 +5662,39 @@
     </w:p>
     <w:p>
       <w:pPr>
+        <w:rPr>
+          <w:rFonts w:asciiTheme="majorHAnsi" w:eastAsiaTheme="majorEastAsia" w:hAnsiTheme="majorHAnsi" w:cstheme="majorBidi"/>
+          <w:b/>
+          <w:bCs/>
+          <w:color w:val="365F91" w:themeColor="accent1" w:themeShade="BF"/>
+          <w:sz w:val="28"/>
+          <w:szCs w:val="28"/>
+        </w:rPr>
+      </w:pPr>
+      <w:r>
+        <w:br w:type="page"/>
+      </w:r>
+    </w:p>
+    <w:p>
+      <w:pPr>
         <w:pStyle w:val="Titre1"/>
       </w:pPr>
-      <w:bookmarkStart w:id="24" w:name="_Toc500069476"/>
-      <w:bookmarkStart w:id="25" w:name="_GoBack"/>
-      <w:bookmarkEnd w:id="25"/>
+      <w:bookmarkStart w:id="28" w:name="_Toc500174103"/>
       <w:r>
         <w:lastRenderedPageBreak/>
         <w:t>Pistes d'évolutions</w:t>
       </w:r>
-      <w:bookmarkEnd w:id="24"/>
+      <w:bookmarkEnd w:id="28"/>
     </w:p>
     <w:p>
       <w:pPr>
         <w:pStyle w:val="Titre2"/>
       </w:pPr>
-      <w:bookmarkStart w:id="26" w:name="_Toc500069477"/>
+      <w:bookmarkStart w:id="29" w:name="_Toc500174104"/>
       <w:r>
         <w:t>Modèle non-linéaire</w:t>
       </w:r>
-      <w:bookmarkEnd w:id="26"/>
+      <w:bookmarkEnd w:id="29"/>
     </w:p>
     <w:p>
       <w:pPr>
@@ -5692,7 +6085,7 @@
         </w:rPr>
         <w:pict>
           <v:shape id="_x0000_i1053" type="#_x0000_t75" style="width:396.1pt;height:239.4pt">
-            <v:imagedata r:id="rId43" o:title="predict_december_NN" croptop="5133f" cropbottom="5290f" cropleft="5500f" cropright="5261f"/>
+            <v:imagedata r:id="rId44" o:title="predict_december_NN" croptop="5133f" cropbottom="5290f" cropleft="5500f" cropright="5261f"/>
           </v:shape>
         </w:pict>
       </w:r>
@@ -5711,7 +6104,7 @@
         <w:lastRenderedPageBreak/>
         <w:pict>
           <v:shape id="_x0000_i1054" type="#_x0000_t75" style="width:350pt;height:216.05pt">
-            <v:imagedata r:id="rId44" o:title="predict_zoom_out_nn" croptop="5157f" cropbottom="3888f" cropleft="5095f" cropright="5595f"/>
+            <v:imagedata r:id="rId45" o:title="predict_zoom_out_nn" croptop="5157f" cropbottom="3888f" cropleft="5095f" cropright="5595f"/>
           </v:shape>
         </w:pict>
       </w:r>
@@ -5769,11 +6162,11 @@
       <w:pPr>
         <w:pStyle w:val="Titre2"/>
       </w:pPr>
-      <w:bookmarkStart w:id="27" w:name="_Toc500069478"/>
+      <w:bookmarkStart w:id="30" w:name="_Toc500174105"/>
       <w:r>
         <w:t>Modèles temporels</w:t>
       </w:r>
-      <w:bookmarkEnd w:id="27"/>
+      <w:bookmarkEnd w:id="30"/>
     </w:p>
     <w:p>
       <w:pPr>
@@ -5824,7 +6217,7 @@
       <w:r>
         <w:pict>
           <v:shape id="_x0000_i1055" type="#_x0000_t75" style="width:438.6pt;height:180.2pt">
-            <v:imagedata r:id="rId45" o:title="arima_predicted" croptop="5218f" cropbottom="4802f" cropleft="6333f" cropright="5334f"/>
+            <v:imagedata r:id="rId46" o:title="arima_predicted" croptop="5218f" cropbottom="4802f" cropleft="6333f" cropright="5334f"/>
           </v:shape>
         </w:pict>
       </w:r>
@@ -5881,7 +6274,7 @@
         <w:lastRenderedPageBreak/>
         <w:pict>
           <v:shape id="_x0000_i1056" type="#_x0000_t75" style="width:458.05pt;height:186.65pt">
-            <v:imagedata r:id="rId46" o:title="arima_2017" croptop="5635f" cropbottom="5001f" cropleft="6333f" cropright="5334f"/>
+            <v:imagedata r:id="rId47" o:title="arima_2017" croptop="5635f" cropbottom="5001f" cropleft="6333f" cropright="5334f"/>
           </v:shape>
         </w:pict>
       </w:r>
@@ -5943,14 +6336,14 @@
           <w:rFonts w:eastAsiaTheme="minorEastAsia"/>
         </w:rPr>
       </w:pPr>
-      <w:bookmarkStart w:id="28" w:name="_Toc500069479"/>
+      <w:bookmarkStart w:id="31" w:name="_Toc500174106"/>
       <w:r>
         <w:rPr>
           <w:rFonts w:eastAsiaTheme="minorEastAsia"/>
         </w:rPr>
         <w:t>RNN</w:t>
       </w:r>
-      <w:bookmarkEnd w:id="28"/>
+      <w:bookmarkEnd w:id="31"/>
     </w:p>
     <w:p>
       <w:pPr>
@@ -5984,11 +6377,11 @@
         <w:pStyle w:val="Titre1"/>
         <w:jc w:val="both"/>
       </w:pPr>
-      <w:bookmarkStart w:id="29" w:name="_Toc500069480"/>
+      <w:bookmarkStart w:id="32" w:name="_Toc500174107"/>
       <w:r>
         <w:t>Conclusion</w:t>
       </w:r>
-      <w:bookmarkEnd w:id="29"/>
+      <w:bookmarkEnd w:id="32"/>
     </w:p>
     <w:p>
       <w:pPr>
@@ -6058,8 +6451,8 @@
       </w:pPr>
     </w:p>
     <w:sectPr>
-      <w:headerReference w:type="default" r:id="rId47"/>
-      <w:footerReference w:type="default" r:id="rId48"/>
+      <w:headerReference w:type="default" r:id="rId48"/>
+      <w:footerReference w:type="default" r:id="rId49"/>
       <w:pgSz w:w="11906" w:h="16838"/>
       <w:pgMar w:top="1417" w:right="1417" w:bottom="1417" w:left="1417" w:header="708" w:footer="709" w:gutter="0"/>
       <w:cols w:space="708"/>
@@ -6219,7 +6612,7 @@
                               <w:sz w:val="26"/>
                               <w:szCs w:val="26"/>
                             </w:rPr>
-                            <w:t>26</w:t>
+                            <w:t>2</w:t>
                           </w:r>
                           <w:r>
                             <w:rPr>
@@ -6300,7 +6693,7 @@
                         <w:sz w:val="26"/>
                         <w:szCs w:val="26"/>
                       </w:rPr>
-                      <w:t>26</w:t>
+                      <w:t>2</w:t>
                     </w:r>
                     <w:r>
                       <w:rPr>
@@ -10506,7 +10899,7 @@
 </file>
 
 <file path=customXml/itemProps1.xml><?xml version="1.0" encoding="utf-8"?>
-<ds:datastoreItem xmlns:ds="http://schemas.openxmlformats.org/officeDocument/2006/customXml" ds:itemID="{1879EFB6-3941-45ED-BCEE-734AD1AE9DA4}">
+<ds:datastoreItem xmlns:ds="http://schemas.openxmlformats.org/officeDocument/2006/customXml" ds:itemID="{5BF1DF3D-5B99-43A1-932A-B71212DD1F9F}">
   <ds:schemaRefs>
     <ds:schemaRef ds:uri="http://schemas.openxmlformats.org/officeDocument/2006/bibliography"/>
   </ds:schemaRefs>

</xml_diff>